<commit_message>
Para mudar de branch é necessário realizar o commit antes
</commit_message>
<xml_diff>
--- a/Curso GIT.docx
+++ b/Curso GIT.docx
@@ -4261,55 +4261,41 @@
           <w:p>
             <w:pPr>
               <w:rPr>
-                <w:lang w:val="pt-BR" w:eastAsia="pt-BR"/>
+                <w:lang w:eastAsia="pt-BR"/>
               </w:rPr>
             </w:pPr>
             <w:r>
               <w:rPr>
-                <w:lang w:val="pt-BR" w:eastAsia="pt-BR"/>
+                <w:lang w:eastAsia="pt-BR"/>
               </w:rPr>
               <w:t xml:space="preserve"># </w:t>
             </w:r>
             <w:proofErr w:type="spellStart"/>
             <w:r>
               <w:rPr>
-                <w:lang w:val="pt-BR" w:eastAsia="pt-BR"/>
-              </w:rPr>
-              <w:t>g</w:t>
-            </w:r>
-            <w:r>
-              <w:rPr>
-                <w:lang w:val="pt-BR" w:eastAsia="pt-BR"/>
-              </w:rPr>
-              <w:t>it</w:t>
+                <w:lang w:eastAsia="pt-BR"/>
+              </w:rPr>
+              <w:t>git</w:t>
             </w:r>
             <w:proofErr w:type="spellEnd"/>
             <w:r>
               <w:rPr>
-                <w:lang w:val="pt-BR" w:eastAsia="pt-BR"/>
+                <w:lang w:eastAsia="pt-BR"/>
+              </w:rPr>
+              <w:t xml:space="preserve"> branch -d </w:t>
+            </w:r>
+            <w:r>
+              <w:rPr>
+                <w:lang w:eastAsia="pt-BR"/>
               </w:rPr>
               <w:t xml:space="preserve"> </w:t>
             </w:r>
             <w:proofErr w:type="spellStart"/>
             <w:r>
               <w:rPr>
-                <w:lang w:val="pt-BR" w:eastAsia="pt-BR"/>
-              </w:rPr>
-              <w:t>branch</w:t>
-            </w:r>
-            <w:proofErr w:type="spellEnd"/>
-            <w:r>
-              <w:rPr>
-                <w:lang w:val="pt-BR" w:eastAsia="pt-BR"/>
-              </w:rPr>
-              <w:t xml:space="preserve"> -d </w:t>
-            </w:r>
-            <w:proofErr w:type="spellStart"/>
-            <w:r>
-              <w:rPr>
-                <w:lang w:val="pt-BR" w:eastAsia="pt-BR"/>
-              </w:rPr>
-              <w:t>add_nova_funcionalidade</w:t>
+                <w:lang w:eastAsia="pt-BR"/>
+              </w:rPr>
+              <w:t>nome_branch</w:t>
             </w:r>
             <w:proofErr w:type="spellEnd"/>
           </w:p>
@@ -4379,68 +4365,40 @@
           <w:p>
             <w:pPr>
               <w:rPr>
-                <w:lang w:val="pt-BR" w:eastAsia="pt-BR"/>
+                <w:lang w:eastAsia="pt-BR"/>
               </w:rPr>
             </w:pPr>
             <w:r>
               <w:rPr>
-                <w:lang w:val="pt-BR" w:eastAsia="pt-BR"/>
+                <w:lang w:eastAsia="pt-BR"/>
               </w:rPr>
               <w:t xml:space="preserve"># </w:t>
             </w:r>
             <w:proofErr w:type="spellStart"/>
             <w:r>
               <w:rPr>
-                <w:lang w:val="pt-BR" w:eastAsia="pt-BR"/>
+                <w:lang w:eastAsia="pt-BR"/>
               </w:rPr>
               <w:t>git</w:t>
             </w:r>
             <w:proofErr w:type="spellEnd"/>
             <w:r>
               <w:rPr>
-                <w:lang w:val="pt-BR" w:eastAsia="pt-BR"/>
-              </w:rPr>
-              <w:t xml:space="preserve"> </w:t>
+                <w:lang w:eastAsia="pt-BR"/>
+              </w:rPr>
+              <w:t xml:space="preserve"> push origin &lt;</w:t>
             </w:r>
             <w:proofErr w:type="spellStart"/>
             <w:r>
               <w:rPr>
-                <w:lang w:val="pt-BR" w:eastAsia="pt-BR"/>
-              </w:rPr>
-              <w:t>push</w:t>
+                <w:lang w:eastAsia="pt-BR"/>
+              </w:rPr>
+              <w:t>nome_branch</w:t>
             </w:r>
             <w:proofErr w:type="spellEnd"/>
             <w:r>
               <w:rPr>
-                <w:lang w:val="pt-BR" w:eastAsia="pt-BR"/>
-              </w:rPr>
-              <w:t xml:space="preserve"> </w:t>
-            </w:r>
-            <w:proofErr w:type="spellStart"/>
-            <w:r>
-              <w:rPr>
-                <w:lang w:val="pt-BR" w:eastAsia="pt-BR"/>
-              </w:rPr>
-              <w:t>origin</w:t>
-            </w:r>
-            <w:proofErr w:type="spellEnd"/>
-            <w:r>
-              <w:rPr>
-                <w:lang w:val="pt-BR" w:eastAsia="pt-BR"/>
-              </w:rPr>
-              <w:t xml:space="preserve"> &lt;</w:t>
-            </w:r>
-            <w:proofErr w:type="spellStart"/>
-            <w:r>
-              <w:rPr>
-                <w:lang w:val="pt-BR" w:eastAsia="pt-BR"/>
-              </w:rPr>
-              <w:t>funcionalidade_x</w:t>
-            </w:r>
-            <w:proofErr w:type="spellEnd"/>
-            <w:r>
-              <w:rPr>
-                <w:lang w:val="pt-BR" w:eastAsia="pt-BR"/>
+                <w:lang w:eastAsia="pt-BR"/>
               </w:rPr>
               <w:t>&gt;</w:t>
             </w:r>
@@ -4509,6 +4467,285 @@
                 <w:lang w:val="pt-BR" w:eastAsia="pt-BR"/>
               </w:rPr>
             </w:pPr>
+          </w:p>
+        </w:tc>
+      </w:tr>
+    </w:tbl>
+    <w:p>
+      <w:pPr>
+        <w:pStyle w:val="Corpodetexto"/>
+        <w:rPr>
+          <w:rFonts w:cs="Arial"/>
+          <w:sz w:val="24"/>
+          <w:szCs w:val="24"/>
+          <w:lang w:val="pt-BR" w:eastAsia="ar-SA"/>
+        </w:rPr>
+      </w:pPr>
+    </w:p>
+    <w:tbl>
+      <w:tblPr>
+        <w:tblStyle w:val="Tabelacomgrade"/>
+        <w:tblW w:w="9458" w:type="dxa"/>
+        <w:tblLook w:val="04A0"/>
+      </w:tblPr>
+      <w:tblGrid>
+        <w:gridCol w:w="5168"/>
+        <w:gridCol w:w="4290"/>
+      </w:tblGrid>
+      <w:tr>
+        <w:tc>
+          <w:tcPr>
+            <w:tcW w:w="5168" w:type="dxa"/>
+            <w:shd w:val="clear" w:color="auto" w:fill="D9D9D9" w:themeFill="background1" w:themeFillShade="D9"/>
+            <w:vAlign w:val="center"/>
+          </w:tcPr>
+          <w:p>
+            <w:pPr>
+              <w:rPr>
+                <w:b/>
+                <w:lang w:eastAsia="pt-BR"/>
+              </w:rPr>
+            </w:pPr>
+            <w:proofErr w:type="spellStart"/>
+            <w:r>
+              <w:rPr>
+                <w:b/>
+                <w:lang w:eastAsia="pt-BR"/>
+              </w:rPr>
+              <w:t>Atualizar</w:t>
+            </w:r>
+            <w:proofErr w:type="spellEnd"/>
+            <w:r>
+              <w:rPr>
+                <w:b/>
+                <w:lang w:eastAsia="pt-BR"/>
+              </w:rPr>
+              <w:t xml:space="preserve"> e </w:t>
+            </w:r>
+            <w:proofErr w:type="spellStart"/>
+            <w:r>
+              <w:rPr>
+                <w:b/>
+                <w:lang w:eastAsia="pt-BR"/>
+              </w:rPr>
+              <w:t>Mesclar</w:t>
+            </w:r>
+            <w:proofErr w:type="spellEnd"/>
+            <w:r>
+              <w:rPr>
+                <w:b/>
+                <w:lang w:eastAsia="pt-BR"/>
+              </w:rPr>
+              <w:t>:</w:t>
+            </w:r>
+          </w:p>
+        </w:tc>
+        <w:tc>
+          <w:tcPr>
+            <w:tcW w:w="4290" w:type="dxa"/>
+            <w:shd w:val="clear" w:color="auto" w:fill="D9D9D9" w:themeFill="background1" w:themeFillShade="D9"/>
+            <w:vAlign w:val="center"/>
+          </w:tcPr>
+          <w:p>
+            <w:pPr>
+              <w:rPr>
+                <w:b/>
+                <w:lang w:eastAsia="pt-BR"/>
+              </w:rPr>
+            </w:pPr>
+            <w:proofErr w:type="spellStart"/>
+            <w:r>
+              <w:rPr>
+                <w:b/>
+                <w:lang w:eastAsia="pt-BR"/>
+              </w:rPr>
+              <w:t>Comentários</w:t>
+            </w:r>
+            <w:proofErr w:type="spellEnd"/>
+            <w:r>
+              <w:rPr>
+                <w:b/>
+                <w:lang w:eastAsia="pt-BR"/>
+              </w:rPr>
+              <w:t>:</w:t>
+            </w:r>
+          </w:p>
+        </w:tc>
+      </w:tr>
+      <w:tr>
+        <w:tc>
+          <w:tcPr>
+            <w:tcW w:w="5168" w:type="dxa"/>
+          </w:tcPr>
+          <w:p>
+            <w:pPr>
+              <w:rPr>
+                <w:lang w:eastAsia="pt-BR"/>
+              </w:rPr>
+            </w:pPr>
+            <w:r>
+              <w:rPr>
+                <w:lang w:eastAsia="pt-BR"/>
+              </w:rPr>
+              <w:t xml:space="preserve"> </w:t>
+            </w:r>
+            <w:r>
+              <w:rPr>
+                <w:lang w:eastAsia="pt-BR"/>
+              </w:rPr>
+              <w:t xml:space="preserve"># </w:t>
+            </w:r>
+            <w:proofErr w:type="spellStart"/>
+            <w:r>
+              <w:rPr>
+                <w:lang w:eastAsia="pt-BR"/>
+              </w:rPr>
+              <w:t>git</w:t>
+            </w:r>
+            <w:proofErr w:type="spellEnd"/>
+            <w:r>
+              <w:rPr>
+                <w:lang w:eastAsia="pt-BR"/>
+              </w:rPr>
+              <w:t xml:space="preserve"> pull</w:t>
+            </w:r>
+          </w:p>
+        </w:tc>
+        <w:tc>
+          <w:tcPr>
+            <w:tcW w:w="4290" w:type="dxa"/>
+          </w:tcPr>
+          <w:p>
+            <w:pPr>
+              <w:rPr>
+                <w:lang w:val="pt-BR" w:eastAsia="pt-BR"/>
+              </w:rPr>
+            </w:pPr>
+            <w:r>
+              <w:rPr>
+                <w:lang w:val="pt-BR" w:eastAsia="pt-BR"/>
+              </w:rPr>
+              <w:t>P</w:t>
+            </w:r>
+            <w:r>
+              <w:rPr>
+                <w:lang w:val="pt-BR" w:eastAsia="pt-BR"/>
+              </w:rPr>
+              <w:t>ara atualizar seu repositório local</w:t>
+            </w:r>
+            <w:r>
+              <w:rPr>
+                <w:lang w:val="pt-BR" w:eastAsia="pt-BR"/>
+              </w:rPr>
+              <w:t xml:space="preserve"> com a mais nova versão.</w:t>
+            </w:r>
+            <w:r>
+              <w:rPr>
+                <w:lang w:val="pt-BR" w:eastAsia="pt-BR"/>
+              </w:rPr>
+              <w:t xml:space="preserve"> </w:t>
+            </w:r>
+          </w:p>
+        </w:tc>
+      </w:tr>
+      <w:tr>
+        <w:tc>
+          <w:tcPr>
+            <w:tcW w:w="5168" w:type="dxa"/>
+          </w:tcPr>
+          <w:p>
+            <w:pPr>
+              <w:rPr>
+                <w:lang w:val="pt-BR" w:eastAsia="pt-BR"/>
+              </w:rPr>
+            </w:pPr>
+            <w:r>
+              <w:rPr>
+                <w:lang w:val="pt-BR" w:eastAsia="pt-BR"/>
+              </w:rPr>
+              <w:t xml:space="preserve"># </w:t>
+            </w:r>
+            <w:proofErr w:type="spellStart"/>
+            <w:r>
+              <w:rPr>
+                <w:lang w:val="pt-BR" w:eastAsia="pt-BR"/>
+              </w:rPr>
+              <w:t>git</w:t>
+            </w:r>
+            <w:proofErr w:type="spellEnd"/>
+            <w:r>
+              <w:rPr>
+                <w:lang w:val="pt-BR" w:eastAsia="pt-BR"/>
+              </w:rPr>
+              <w:t xml:space="preserve"> </w:t>
+            </w:r>
+            <w:r>
+              <w:rPr>
+                <w:lang w:val="pt-BR" w:eastAsia="pt-BR"/>
+              </w:rPr>
+              <w:t xml:space="preserve">merge </w:t>
+            </w:r>
+            <w:proofErr w:type="spellStart"/>
+            <w:r>
+              <w:rPr>
+                <w:lang w:val="pt-BR" w:eastAsia="pt-BR"/>
+              </w:rPr>
+              <w:t>nome_branch</w:t>
+            </w:r>
+            <w:proofErr w:type="spellEnd"/>
+          </w:p>
+        </w:tc>
+        <w:tc>
+          <w:tcPr>
+            <w:tcW w:w="4290" w:type="dxa"/>
+          </w:tcPr>
+          <w:p>
+            <w:pPr>
+              <w:pStyle w:val="PargrafodaLista"/>
+              <w:numPr>
+                <w:ilvl w:val="0"/>
+                <w:numId w:val="44"/>
+              </w:numPr>
+              <w:rPr>
+                <w:lang w:eastAsia="pt-BR"/>
+              </w:rPr>
+            </w:pPr>
+            <w:r>
+              <w:rPr>
+                <w:lang w:eastAsia="pt-BR"/>
+              </w:rPr>
+              <w:t>E</w:t>
+            </w:r>
+            <w:r>
+              <w:rPr>
+                <w:lang w:eastAsia="pt-BR"/>
+              </w:rPr>
+              <w:t xml:space="preserve">nvia </w:t>
+            </w:r>
+            <w:r>
+              <w:rPr>
+                <w:lang w:eastAsia="pt-BR"/>
+              </w:rPr>
+              <w:t>as</w:t>
+            </w:r>
+            <w:r>
+              <w:rPr>
+                <w:lang w:eastAsia="pt-BR"/>
+              </w:rPr>
+              <w:t xml:space="preserve"> alterações ao seu repositório remoto</w:t>
+            </w:r>
+            <w:r>
+              <w:rPr>
+                <w:lang w:eastAsia="pt-BR"/>
+              </w:rPr>
+              <w:t>.</w:t>
+            </w:r>
+            <w:r>
+              <w:rPr>
+                <w:lang w:eastAsia="pt-BR"/>
+              </w:rPr>
+              <w:t xml:space="preserve"> </w:t>
+            </w:r>
           </w:p>
         </w:tc>
       </w:tr>
@@ -14942,7 +15179,7 @@
 </file>
 
 <file path=customXml/itemProps4.xml><?xml version="1.0" encoding="utf-8"?>
-<ds:datastoreItem xmlns:ds="http://schemas.openxmlformats.org/officeDocument/2006/customXml" ds:itemID="{2424F30E-7600-43F1-A4DD-0B6137C5C33E}">
+<ds:datastoreItem xmlns:ds="http://schemas.openxmlformats.org/officeDocument/2006/customXml" ds:itemID="{19F23736-051D-4F82-AC28-9CE86F8FBCE6}">
   <ds:schemaRefs>
     <ds:schemaRef ds:uri="http://schemas.openxmlformats.org/officeDocument/2006/bibliography"/>
   </ds:schemaRefs>

</xml_diff>

<commit_message>
Final antes do GitFlow
</commit_message>
<xml_diff>
--- a/Curso GIT.docx
+++ b/Curso GIT.docx
@@ -39,7 +39,7 @@
       <w:bookmarkStart w:id="0" w:name="_Toc781406"/>
       <w:bookmarkStart w:id="1" w:name="_Toc1375230"/>
       <w:bookmarkStart w:id="2" w:name="_Toc1375859"/>
-      <w:bookmarkStart w:id="3" w:name="_Toc1983302"/>
+      <w:bookmarkStart w:id="3" w:name="_Toc1991715"/>
       <w:r>
         <w:rPr>
           <w:rFonts w:ascii="Arial" w:hAnsi="Arial" w:cs="Arial"/>
@@ -324,7 +324,7 @@
             </w:rPr>
             <w:fldChar w:fldCharType="separate"/>
           </w:r>
-          <w:hyperlink w:anchor="_Toc1983302" w:history="1">
+          <w:hyperlink w:anchor="_Toc1991715" w:history="1">
             <w:r>
               <w:rPr>
                 <w:rStyle w:val="Hyperlink"/>
@@ -353,7 +353,7 @@
                 <w:noProof/>
                 <w:webHidden/>
               </w:rPr>
-              <w:instrText xml:space="preserve"> PAGEREF _Toc1983302 \h </w:instrText>
+              <w:instrText xml:space="preserve"> PAGEREF _Toc1991715 \h </w:instrText>
             </w:r>
             <w:r>
               <w:rPr>
@@ -400,7 +400,7 @@
               <w:lang w:val="pt-BR" w:eastAsia="pt-BR"/>
             </w:rPr>
           </w:pPr>
-          <w:hyperlink w:anchor="_Toc1983303" w:history="1">
+          <w:hyperlink w:anchor="_Toc1991716" w:history="1">
             <w:r>
               <w:rPr>
                 <w:rStyle w:val="Hyperlink"/>
@@ -429,7 +429,7 @@
                 <w:noProof/>
                 <w:webHidden/>
               </w:rPr>
-              <w:instrText xml:space="preserve"> PAGEREF _Toc1983303 \h </w:instrText>
+              <w:instrText xml:space="preserve"> PAGEREF _Toc1991716 \h </w:instrText>
             </w:r>
             <w:r>
               <w:rPr>
@@ -472,7 +472,7 @@
               <w:lang w:val="pt-BR" w:eastAsia="pt-BR"/>
             </w:rPr>
           </w:pPr>
-          <w:hyperlink w:anchor="_Toc1983304" w:history="1">
+          <w:hyperlink w:anchor="_Toc1991717" w:history="1">
             <w:r>
               <w:rPr>
                 <w:rStyle w:val="Hyperlink"/>
@@ -519,7 +519,7 @@
                 <w:noProof/>
                 <w:webHidden/>
               </w:rPr>
-              <w:instrText xml:space="preserve"> PAGEREF _Toc1983304 \h </w:instrText>
+              <w:instrText xml:space="preserve"> PAGEREF _Toc1991717 \h </w:instrText>
             </w:r>
             <w:r>
               <w:rPr>
@@ -562,7 +562,7 @@
               <w:lang w:val="pt-BR" w:eastAsia="pt-BR"/>
             </w:rPr>
           </w:pPr>
-          <w:hyperlink w:anchor="_Toc1983305" w:history="1">
+          <w:hyperlink w:anchor="_Toc1991718" w:history="1">
             <w:r>
               <w:rPr>
                 <w:rStyle w:val="Hyperlink"/>
@@ -609,7 +609,7 @@
                 <w:noProof/>
                 <w:webHidden/>
               </w:rPr>
-              <w:instrText xml:space="preserve"> PAGEREF _Toc1983305 \h </w:instrText>
+              <w:instrText xml:space="preserve"> PAGEREF _Toc1991718 \h </w:instrText>
             </w:r>
             <w:r>
               <w:rPr>
@@ -652,7 +652,7 @@
               <w:lang w:val="pt-BR" w:eastAsia="pt-BR"/>
             </w:rPr>
           </w:pPr>
-          <w:hyperlink w:anchor="_Toc1983306" w:history="1">
+          <w:hyperlink w:anchor="_Toc1991719" w:history="1">
             <w:r>
               <w:rPr>
                 <w:rStyle w:val="Hyperlink"/>
@@ -697,7 +697,7 @@
                 <w:noProof/>
                 <w:webHidden/>
               </w:rPr>
-              <w:instrText xml:space="preserve"> PAGEREF _Toc1983306 \h </w:instrText>
+              <w:instrText xml:space="preserve"> PAGEREF _Toc1991719 \h </w:instrText>
             </w:r>
             <w:r>
               <w:rPr>
@@ -740,7 +740,7 @@
               <w:lang w:val="pt-BR" w:eastAsia="pt-BR"/>
             </w:rPr>
           </w:pPr>
-          <w:hyperlink w:anchor="_Toc1983307" w:history="1">
+          <w:hyperlink w:anchor="_Toc1991720" w:history="1">
             <w:r>
               <w:rPr>
                 <w:rStyle w:val="Hyperlink"/>
@@ -785,7 +785,7 @@
                 <w:noProof/>
                 <w:webHidden/>
               </w:rPr>
-              <w:instrText xml:space="preserve"> PAGEREF _Toc1983307 \h </w:instrText>
+              <w:instrText xml:space="preserve"> PAGEREF _Toc1991720 \h </w:instrText>
             </w:r>
             <w:r>
               <w:rPr>
@@ -828,11 +828,12 @@
               <w:lang w:val="pt-BR" w:eastAsia="pt-BR"/>
             </w:rPr>
           </w:pPr>
-          <w:hyperlink w:anchor="_Toc1983308" w:history="1">
+          <w:hyperlink w:anchor="_Toc1991721" w:history="1">
             <w:r>
               <w:rPr>
                 <w:rStyle w:val="Hyperlink"/>
                 <w:noProof/>
+                <w:lang w:val="pt-BR"/>
               </w:rPr>
               <w:t>5.</w:t>
             </w:r>
@@ -851,8 +852,9 @@
               <w:rPr>
                 <w:rStyle w:val="Hyperlink"/>
                 <w:noProof/>
-              </w:rPr>
-              <w:t>Fluxo de Trabalho</w:t>
+                <w:lang w:val="pt-BR"/>
+              </w:rPr>
+              <w:t>Dicas úteis</w:t>
             </w:r>
             <w:r>
               <w:rPr>
@@ -873,7 +875,7 @@
                 <w:noProof/>
                 <w:webHidden/>
               </w:rPr>
-              <w:instrText xml:space="preserve"> PAGEREF _Toc1983308 \h </w:instrText>
+              <w:instrText xml:space="preserve"> PAGEREF _Toc1991721 \h </w:instrText>
             </w:r>
             <w:r>
               <w:rPr>
@@ -893,7 +895,7 @@
                 <w:noProof/>
                 <w:webHidden/>
               </w:rPr>
-              <w:t>8</w:t>
+              <w:t>10</w:t>
             </w:r>
             <w:r>
               <w:rPr>
@@ -916,7 +918,7 @@
               <w:lang w:val="pt-BR" w:eastAsia="pt-BR"/>
             </w:rPr>
           </w:pPr>
-          <w:hyperlink w:anchor="_Toc1983309" w:history="1">
+          <w:hyperlink w:anchor="_Toc1991722" w:history="1">
             <w:r>
               <w:rPr>
                 <w:rStyle w:val="Hyperlink"/>
@@ -942,7 +944,7 @@
                 <w:noProof/>
                 <w:lang w:val="pt-BR"/>
               </w:rPr>
-              <w:t>Git Flow</w:t>
+              <w:t>Fluxo de Trabalho</w:t>
             </w:r>
             <w:r>
               <w:rPr>
@@ -963,7 +965,7 @@
                 <w:noProof/>
                 <w:webHidden/>
               </w:rPr>
-              <w:instrText xml:space="preserve"> PAGEREF _Toc1983309 \h </w:instrText>
+              <w:instrText xml:space="preserve"> PAGEREF _Toc1991722 \h </w:instrText>
             </w:r>
             <w:r>
               <w:rPr>
@@ -983,7 +985,97 @@
                 <w:noProof/>
                 <w:webHidden/>
               </w:rPr>
-              <w:t>9</w:t>
+              <w:t>11</w:t>
+            </w:r>
+            <w:r>
+              <w:rPr>
+                <w:noProof/>
+                <w:webHidden/>
+              </w:rPr>
+              <w:fldChar w:fldCharType="end"/>
+            </w:r>
+          </w:hyperlink>
+        </w:p>
+        <w:p>
+          <w:pPr>
+            <w:pStyle w:val="Sumrio2"/>
+            <w:rPr>
+              <w:rFonts w:eastAsiaTheme="minorEastAsia" w:cstheme="minorBidi"/>
+              <w:b w:val="0"/>
+              <w:bCs w:val="0"/>
+              <w:smallCaps w:val="0"/>
+              <w:noProof/>
+              <w:lang w:val="pt-BR" w:eastAsia="pt-BR"/>
+            </w:rPr>
+          </w:pPr>
+          <w:hyperlink w:anchor="_Toc1991723" w:history="1">
+            <w:r>
+              <w:rPr>
+                <w:rStyle w:val="Hyperlink"/>
+                <w:noProof/>
+                <w:lang w:val="pt-BR"/>
+              </w:rPr>
+              <w:t>7.</w:t>
+            </w:r>
+            <w:r>
+              <w:rPr>
+                <w:rFonts w:eastAsiaTheme="minorEastAsia" w:cstheme="minorBidi"/>
+                <w:b w:val="0"/>
+                <w:bCs w:val="0"/>
+                <w:smallCaps w:val="0"/>
+                <w:noProof/>
+                <w:lang w:val="pt-BR" w:eastAsia="pt-BR"/>
+              </w:rPr>
+              <w:tab/>
+            </w:r>
+            <w:r>
+              <w:rPr>
+                <w:rStyle w:val="Hyperlink"/>
+                <w:noProof/>
+                <w:lang w:val="pt-BR"/>
+              </w:rPr>
+              <w:t>Git Flow</w:t>
+            </w:r>
+            <w:r>
+              <w:rPr>
+                <w:noProof/>
+                <w:webHidden/>
+              </w:rPr>
+              <w:tab/>
+            </w:r>
+            <w:r>
+              <w:rPr>
+                <w:noProof/>
+                <w:webHidden/>
+              </w:rPr>
+              <w:fldChar w:fldCharType="begin"/>
+            </w:r>
+            <w:r>
+              <w:rPr>
+                <w:noProof/>
+                <w:webHidden/>
+              </w:rPr>
+              <w:instrText xml:space="preserve"> PAGEREF _Toc1991723 \h </w:instrText>
+            </w:r>
+            <w:r>
+              <w:rPr>
+                <w:noProof/>
+                <w:webHidden/>
+              </w:rPr>
+            </w:r>
+            <w:r>
+              <w:rPr>
+                <w:noProof/>
+                <w:webHidden/>
+              </w:rPr>
+              <w:fldChar w:fldCharType="separate"/>
+            </w:r>
+            <w:r>
+              <w:rPr>
+                <w:noProof/>
+                <w:webHidden/>
+              </w:rPr>
+              <w:t>12</w:t>
             </w:r>
             <w:r>
               <w:rPr>
@@ -1076,7 +1168,7 @@
       <w:bookmarkStart w:id="18" w:name="_Toc1375231"/>
       <w:bookmarkStart w:id="19" w:name="_Toc1375347"/>
       <w:bookmarkStart w:id="20" w:name="_Toc1375860"/>
-      <w:bookmarkStart w:id="21" w:name="_Toc1983303"/>
+      <w:bookmarkStart w:id="21" w:name="_Toc1991716"/>
       <w:r>
         <w:rPr>
           <w:rFonts w:ascii="Arial" w:hAnsi="Arial" w:cs="Arial"/>
@@ -1436,7 +1528,7 @@
       <w:bookmarkStart w:id="28" w:name="_Toc497872814"/>
       <w:bookmarkStart w:id="29" w:name="_Toc497872969"/>
       <w:bookmarkStart w:id="30" w:name="_Toc497873017"/>
-      <w:bookmarkStart w:id="31" w:name="_Toc1983304"/>
+      <w:bookmarkStart w:id="31" w:name="_Toc1991717"/>
       <w:r>
         <w:rPr>
           <w:lang w:val="pt-BR"/>
@@ -1589,7 +1681,7 @@
       <w:bookmarkStart w:id="33" w:name="_Toc536715145"/>
       <w:bookmarkStart w:id="34" w:name="_Toc1375233"/>
       <w:bookmarkStart w:id="35" w:name="_Toc1375862"/>
-      <w:bookmarkStart w:id="36" w:name="_Toc1983305"/>
+      <w:bookmarkStart w:id="36" w:name="_Toc1991718"/>
       <w:r>
         <w:rPr>
           <w:lang w:val="pt-BR"/>
@@ -1682,7 +1774,7 @@
       </w:pPr>
       <w:bookmarkStart w:id="38" w:name="_Toc1375235"/>
       <w:bookmarkStart w:id="39" w:name="_Toc1375864"/>
-      <w:bookmarkStart w:id="40" w:name="_Toc1983306"/>
+      <w:bookmarkStart w:id="40" w:name="_Toc1991719"/>
       <w:proofErr w:type="spellStart"/>
       <w:r>
         <w:lastRenderedPageBreak/>
@@ -2180,7 +2272,7 @@
       <w:pPr>
         <w:pStyle w:val="Ttulo2"/>
       </w:pPr>
-      <w:bookmarkStart w:id="41" w:name="_Toc1983307"/>
+      <w:bookmarkStart w:id="41" w:name="_Toc1991720"/>
       <w:proofErr w:type="spellStart"/>
       <w:r>
         <w:lastRenderedPageBreak/>
@@ -3774,7 +3866,7 @@
           <w:p>
             <w:pPr>
               <w:rPr>
-                <w:lang w:eastAsia="pt-BR"/>
+                <w:lang w:val="pt-BR" w:eastAsia="pt-BR"/>
               </w:rPr>
             </w:pPr>
           </w:p>
@@ -4709,21 +4801,7 @@
               <w:rPr>
                 <w:lang w:val="pt-BR" w:eastAsia="pt-BR"/>
               </w:rPr>
-              <w:t xml:space="preserve">Junte dois ou mais </w:t>
-            </w:r>
-            <w:proofErr w:type="spellStart"/>
-            <w:r>
-              <w:rPr>
-                <w:lang w:val="pt-BR" w:eastAsia="pt-BR"/>
-              </w:rPr>
-              <w:t>históricos</w:t>
-            </w:r>
-            <w:proofErr w:type="spellEnd"/>
-            <w:r>
-              <w:rPr>
-                <w:lang w:val="pt-BR" w:eastAsia="pt-BR"/>
-              </w:rPr>
-              <w:t xml:space="preserve"> de desenvolvimento juntos</w:t>
+              <w:t>Junte dois ou mais históricos de desenvolvimento juntos</w:t>
             </w:r>
           </w:p>
         </w:tc>
@@ -4972,13 +5050,7 @@
               <w:rPr>
                 <w:lang w:eastAsia="pt-BR"/>
               </w:rPr>
-              <w:t xml:space="preserve"> </w:t>
-            </w:r>
-            <w:r>
-              <w:rPr>
-                <w:lang w:eastAsia="pt-BR"/>
-              </w:rPr>
-              <w:t>log</w:t>
+              <w:t xml:space="preserve"> log</w:t>
             </w:r>
           </w:p>
         </w:tc>
@@ -5240,12 +5312,1140 @@
     </w:p>
     <w:p>
       <w:pPr>
+        <w:pStyle w:val="Corpodetexto"/>
+        <w:rPr>
+          <w:rFonts w:cs="Arial"/>
+          <w:sz w:val="24"/>
+          <w:szCs w:val="24"/>
+          <w:lang w:val="pt-BR" w:eastAsia="ar-SA"/>
+        </w:rPr>
+      </w:pPr>
+    </w:p>
+    <w:p>
+      <w:pPr>
+        <w:pStyle w:val="Corpodetexto"/>
+        <w:rPr>
+          <w:rFonts w:cs="Arial"/>
+          <w:sz w:val="24"/>
+          <w:szCs w:val="24"/>
+          <w:lang w:val="pt-BR" w:eastAsia="ar-SA"/>
+        </w:rPr>
+      </w:pPr>
+    </w:p>
+    <w:p>
+      <w:pPr>
+        <w:pStyle w:val="Corpodetexto"/>
+        <w:rPr>
+          <w:rFonts w:cs="Arial"/>
+          <w:sz w:val="24"/>
+          <w:szCs w:val="24"/>
+          <w:lang w:val="pt-BR" w:eastAsia="ar-SA"/>
+        </w:rPr>
+      </w:pPr>
+    </w:p>
+    <w:p>
+      <w:pPr>
+        <w:pStyle w:val="Corpodetexto"/>
+        <w:rPr>
+          <w:rFonts w:cs="Arial"/>
+          <w:sz w:val="24"/>
+          <w:szCs w:val="24"/>
+          <w:lang w:val="pt-BR" w:eastAsia="ar-SA"/>
+        </w:rPr>
+      </w:pPr>
+    </w:p>
+    <w:p>
+      <w:pPr>
+        <w:pStyle w:val="Corpodetexto"/>
+        <w:rPr>
+          <w:rFonts w:cs="Arial"/>
+          <w:sz w:val="24"/>
+          <w:szCs w:val="24"/>
+          <w:lang w:val="pt-BR" w:eastAsia="ar-SA"/>
+        </w:rPr>
+      </w:pPr>
+    </w:p>
+    <w:p>
+      <w:pPr>
+        <w:pStyle w:val="Corpodetexto"/>
+        <w:rPr>
+          <w:rFonts w:cs="Arial"/>
+          <w:sz w:val="24"/>
+          <w:szCs w:val="24"/>
+          <w:lang w:val="pt-BR" w:eastAsia="ar-SA"/>
+        </w:rPr>
+      </w:pPr>
+    </w:p>
+    <w:tbl>
+      <w:tblPr>
+        <w:tblStyle w:val="Tabelacomgrade"/>
+        <w:tblW w:w="9458" w:type="dxa"/>
+        <w:tblLook w:val="04A0"/>
+      </w:tblPr>
+      <w:tblGrid>
+        <w:gridCol w:w="5168"/>
+        <w:gridCol w:w="4290"/>
+      </w:tblGrid>
+      <w:tr>
+        <w:tc>
+          <w:tcPr>
+            <w:tcW w:w="5168" w:type="dxa"/>
+            <w:shd w:val="clear" w:color="auto" w:fill="D9D9D9" w:themeFill="background1" w:themeFillShade="D9"/>
+            <w:vAlign w:val="center"/>
+          </w:tcPr>
+          <w:p>
+            <w:pPr>
+              <w:pStyle w:val="Corpodetexto"/>
+              <w:rPr>
+                <w:rFonts w:cs="Arial"/>
+                <w:sz w:val="24"/>
+                <w:szCs w:val="24"/>
+                <w:lang w:val="pt-BR" w:eastAsia="ar-SA"/>
+              </w:rPr>
+            </w:pPr>
+            <w:r>
+              <w:rPr>
+                <w:rFonts w:cs="Arial"/>
+                <w:sz w:val="24"/>
+                <w:szCs w:val="24"/>
+                <w:lang w:val="pt-BR" w:eastAsia="ar-SA"/>
+              </w:rPr>
+              <w:t>S</w:t>
+            </w:r>
+            <w:r>
+              <w:rPr>
+                <w:rFonts w:cs="Arial"/>
+                <w:sz w:val="24"/>
+                <w:szCs w:val="24"/>
+                <w:lang w:val="pt-BR" w:eastAsia="ar-SA"/>
+              </w:rPr>
+              <w:t>obrescrever alterações locais</w:t>
+            </w:r>
+            <w:r>
+              <w:rPr>
+                <w:b/>
+                <w:lang w:eastAsia="pt-BR"/>
+              </w:rPr>
+              <w:t>:</w:t>
+            </w:r>
+          </w:p>
+        </w:tc>
+        <w:tc>
+          <w:tcPr>
+            <w:tcW w:w="4290" w:type="dxa"/>
+            <w:shd w:val="clear" w:color="auto" w:fill="D9D9D9" w:themeFill="background1" w:themeFillShade="D9"/>
+            <w:vAlign w:val="center"/>
+          </w:tcPr>
+          <w:p>
+            <w:pPr>
+              <w:rPr>
+                <w:b/>
+                <w:lang w:eastAsia="pt-BR"/>
+              </w:rPr>
+            </w:pPr>
+            <w:proofErr w:type="spellStart"/>
+            <w:r>
+              <w:rPr>
+                <w:b/>
+                <w:lang w:eastAsia="pt-BR"/>
+              </w:rPr>
+              <w:t>Comentários</w:t>
+            </w:r>
+            <w:proofErr w:type="spellEnd"/>
+            <w:r>
+              <w:rPr>
+                <w:b/>
+                <w:lang w:eastAsia="pt-BR"/>
+              </w:rPr>
+              <w:t>:</w:t>
+            </w:r>
+          </w:p>
+        </w:tc>
+      </w:tr>
+      <w:tr>
+        <w:tc>
+          <w:tcPr>
+            <w:tcW w:w="5168" w:type="dxa"/>
+          </w:tcPr>
+          <w:p>
+            <w:pPr>
+              <w:rPr>
+                <w:lang w:val="pt-BR" w:eastAsia="pt-BR"/>
+              </w:rPr>
+            </w:pPr>
+            <w:r>
+              <w:rPr>
+                <w:lang w:eastAsia="pt-BR"/>
+              </w:rPr>
+              <w:t xml:space="preserve"> </w:t>
+            </w:r>
+            <w:r>
+              <w:rPr>
+                <w:lang w:eastAsia="pt-BR"/>
+              </w:rPr>
+              <w:t xml:space="preserve"># </w:t>
+            </w:r>
+            <w:proofErr w:type="spellStart"/>
+            <w:r>
+              <w:rPr>
+                <w:lang w:val="pt-BR" w:eastAsia="pt-BR"/>
+              </w:rPr>
+              <w:t>git</w:t>
+            </w:r>
+            <w:proofErr w:type="spellEnd"/>
+            <w:r>
+              <w:rPr>
+                <w:lang w:val="pt-BR" w:eastAsia="pt-BR"/>
+              </w:rPr>
+              <w:t xml:space="preserve"> </w:t>
+            </w:r>
+            <w:proofErr w:type="spellStart"/>
+            <w:r>
+              <w:rPr>
+                <w:lang w:val="pt-BR" w:eastAsia="pt-BR"/>
+              </w:rPr>
+              <w:t>checkout</w:t>
+            </w:r>
+            <w:proofErr w:type="spellEnd"/>
+            <w:r>
+              <w:rPr>
+                <w:lang w:val="pt-BR" w:eastAsia="pt-BR"/>
+              </w:rPr>
+              <w:t xml:space="preserve"> -- &lt;arquivo&gt;</w:t>
+            </w:r>
+          </w:p>
+        </w:tc>
+        <w:tc>
+          <w:tcPr>
+            <w:tcW w:w="4290" w:type="dxa"/>
+          </w:tcPr>
+          <w:p>
+            <w:pPr>
+              <w:pStyle w:val="PargrafodaLista"/>
+              <w:numPr>
+                <w:ilvl w:val="0"/>
+                <w:numId w:val="44"/>
+              </w:numPr>
+              <w:rPr>
+                <w:lang w:eastAsia="pt-BR"/>
+              </w:rPr>
+            </w:pPr>
+            <w:r>
+              <w:rPr>
+                <w:lang w:eastAsia="pt-BR"/>
+              </w:rPr>
+              <w:t>No caso de você ter feito algo errado</w:t>
+            </w:r>
+            <w:proofErr w:type="gramStart"/>
+            <w:r>
+              <w:rPr>
+                <w:lang w:eastAsia="pt-BR"/>
+              </w:rPr>
+              <w:t xml:space="preserve">  </w:t>
+            </w:r>
+            <w:proofErr w:type="gramEnd"/>
+            <w:r>
+              <w:rPr>
+                <w:lang w:eastAsia="pt-BR"/>
+              </w:rPr>
+              <w:t>você pode sobrescrever as alt</w:t>
+            </w:r>
+            <w:r>
+              <w:rPr>
+                <w:lang w:eastAsia="pt-BR"/>
+              </w:rPr>
+              <w:t>erações locais.</w:t>
+            </w:r>
+          </w:p>
+          <w:p>
+            <w:pPr>
+              <w:pStyle w:val="PargrafodaLista"/>
+              <w:numPr>
+                <w:ilvl w:val="0"/>
+                <w:numId w:val="44"/>
+              </w:numPr>
+              <w:rPr>
+                <w:lang w:eastAsia="pt-BR"/>
+              </w:rPr>
+            </w:pPr>
+            <w:proofErr w:type="gramStart"/>
+            <w:r>
+              <w:rPr>
+                <w:lang w:eastAsia="pt-BR"/>
+              </w:rPr>
+              <w:t>isto</w:t>
+            </w:r>
+            <w:proofErr w:type="gramEnd"/>
+            <w:r>
+              <w:rPr>
+                <w:lang w:eastAsia="pt-BR"/>
+              </w:rPr>
+              <w:t xml:space="preserve"> substitui as alterações na sua árvore de trabalho com o conteúdo mais recente no HEAD. Alterações já adicionadas ao </w:t>
+            </w:r>
+            <w:proofErr w:type="spellStart"/>
+            <w:r>
+              <w:rPr>
+                <w:lang w:eastAsia="pt-BR"/>
+              </w:rPr>
+              <w:t>index</w:t>
+            </w:r>
+            <w:proofErr w:type="spellEnd"/>
+            <w:r>
+              <w:rPr>
+                <w:lang w:eastAsia="pt-BR"/>
+              </w:rPr>
+              <w:t>, bem como novos arquivos serão mantidos.</w:t>
+            </w:r>
+          </w:p>
+        </w:tc>
+      </w:tr>
+      <w:tr>
+        <w:tc>
+          <w:tcPr>
+            <w:tcW w:w="5168" w:type="dxa"/>
+          </w:tcPr>
+          <w:p>
+            <w:pPr>
+              <w:rPr>
+                <w:lang w:eastAsia="pt-BR"/>
+              </w:rPr>
+            </w:pPr>
+            <w:r>
+              <w:rPr>
+                <w:lang w:eastAsia="pt-BR"/>
+              </w:rPr>
+              <w:t xml:space="preserve"># </w:t>
+            </w:r>
+            <w:proofErr w:type="spellStart"/>
+            <w:r>
+              <w:rPr>
+                <w:lang w:eastAsia="pt-BR"/>
+              </w:rPr>
+              <w:t>git</w:t>
+            </w:r>
+            <w:proofErr w:type="spellEnd"/>
+            <w:r>
+              <w:rPr>
+                <w:lang w:eastAsia="pt-BR"/>
+              </w:rPr>
+              <w:t xml:space="preserve"> pull</w:t>
+            </w:r>
+          </w:p>
+          <w:p>
+            <w:pPr>
+              <w:rPr>
+                <w:lang w:eastAsia="pt-BR"/>
+              </w:rPr>
+            </w:pPr>
+            <w:r>
+              <w:rPr>
+                <w:lang w:eastAsia="pt-BR"/>
+              </w:rPr>
+              <w:t xml:space="preserve"># </w:t>
+            </w:r>
+            <w:proofErr w:type="spellStart"/>
+            <w:r>
+              <w:rPr>
+                <w:lang w:eastAsia="pt-BR"/>
+              </w:rPr>
+              <w:t>git</w:t>
+            </w:r>
+            <w:proofErr w:type="spellEnd"/>
+            <w:r>
+              <w:rPr>
+                <w:lang w:eastAsia="pt-BR"/>
+              </w:rPr>
+              <w:t xml:space="preserve"> fetch </w:t>
+            </w:r>
+          </w:p>
+          <w:p>
+            <w:pPr>
+              <w:rPr>
+                <w:lang w:eastAsia="pt-BR"/>
+              </w:rPr>
+            </w:pPr>
+          </w:p>
+        </w:tc>
+        <w:tc>
+          <w:tcPr>
+            <w:tcW w:w="4290" w:type="dxa"/>
+          </w:tcPr>
+          <w:p>
+            <w:pPr>
+              <w:pStyle w:val="PargrafodaLista"/>
+              <w:numPr>
+                <w:ilvl w:val="0"/>
+                <w:numId w:val="44"/>
+              </w:numPr>
+              <w:rPr>
+                <w:lang w:eastAsia="pt-BR"/>
+              </w:rPr>
+            </w:pPr>
+            <w:r>
+              <w:rPr>
+                <w:lang w:eastAsia="pt-BR"/>
+              </w:rPr>
+              <w:t xml:space="preserve">De modo simplório, o </w:t>
+            </w:r>
+            <w:proofErr w:type="spellStart"/>
+            <w:r>
+              <w:rPr>
+                <w:lang w:eastAsia="pt-BR"/>
+              </w:rPr>
+              <w:t>git</w:t>
+            </w:r>
+            <w:proofErr w:type="spellEnd"/>
+            <w:r>
+              <w:rPr>
+                <w:lang w:eastAsia="pt-BR"/>
+              </w:rPr>
+              <w:t xml:space="preserve"> </w:t>
+            </w:r>
+            <w:proofErr w:type="spellStart"/>
+            <w:r>
+              <w:rPr>
+                <w:lang w:eastAsia="pt-BR"/>
+              </w:rPr>
+              <w:t>fetch</w:t>
+            </w:r>
+            <w:proofErr w:type="spellEnd"/>
+            <w:r>
+              <w:rPr>
+                <w:lang w:eastAsia="pt-BR"/>
+              </w:rPr>
+              <w:t xml:space="preserve"> buscas as diferenças em relação ao ramo atual, mas não altera nada nesse </w:t>
+            </w:r>
+            <w:proofErr w:type="spellStart"/>
+            <w:r>
+              <w:rPr>
+                <w:lang w:eastAsia="pt-BR"/>
+              </w:rPr>
+              <w:t>branch</w:t>
+            </w:r>
+            <w:proofErr w:type="spellEnd"/>
+            <w:r>
+              <w:rPr>
+                <w:lang w:eastAsia="pt-BR"/>
+              </w:rPr>
+              <w:t xml:space="preserve">. Já </w:t>
+            </w:r>
+            <w:proofErr w:type="spellStart"/>
+            <w:r>
+              <w:rPr>
+                <w:lang w:eastAsia="pt-BR"/>
+              </w:rPr>
+              <w:t>git</w:t>
+            </w:r>
+            <w:proofErr w:type="spellEnd"/>
+            <w:r>
+              <w:rPr>
+                <w:lang w:eastAsia="pt-BR"/>
+              </w:rPr>
+              <w:t xml:space="preserve"> </w:t>
+            </w:r>
+            <w:proofErr w:type="spellStart"/>
+            <w:r>
+              <w:rPr>
+                <w:lang w:eastAsia="pt-BR"/>
+              </w:rPr>
+              <w:t>pull</w:t>
+            </w:r>
+            <w:proofErr w:type="spellEnd"/>
+            <w:r>
+              <w:rPr>
+                <w:lang w:eastAsia="pt-BR"/>
+              </w:rPr>
+              <w:t xml:space="preserve"> faz o </w:t>
+            </w:r>
+            <w:proofErr w:type="spellStart"/>
+            <w:r>
+              <w:rPr>
+                <w:lang w:eastAsia="pt-BR"/>
+              </w:rPr>
+              <w:t>git</w:t>
+            </w:r>
+            <w:proofErr w:type="spellEnd"/>
+            <w:r>
+              <w:rPr>
+                <w:lang w:eastAsia="pt-BR"/>
+              </w:rPr>
+              <w:t xml:space="preserve"> </w:t>
+            </w:r>
+            <w:proofErr w:type="spellStart"/>
+            <w:r>
+              <w:rPr>
+                <w:lang w:eastAsia="pt-BR"/>
+              </w:rPr>
+              <w:t>fetch</w:t>
+            </w:r>
+            <w:proofErr w:type="spellEnd"/>
+            <w:r>
+              <w:rPr>
+                <w:lang w:eastAsia="pt-BR"/>
+              </w:rPr>
+              <w:t xml:space="preserve"> e faz o merge das diferenças.</w:t>
+            </w:r>
+          </w:p>
+        </w:tc>
+      </w:tr>
+      <w:tr>
+        <w:tc>
+          <w:tcPr>
+            <w:tcW w:w="5168" w:type="dxa"/>
+          </w:tcPr>
+          <w:p>
+            <w:pPr>
+              <w:rPr>
+                <w:lang w:eastAsia="pt-BR"/>
+              </w:rPr>
+            </w:pPr>
+            <w:r>
+              <w:rPr>
+                <w:lang w:eastAsia="pt-BR"/>
+              </w:rPr>
+              <w:t xml:space="preserve"># </w:t>
+            </w:r>
+            <w:proofErr w:type="spellStart"/>
+            <w:r>
+              <w:rPr>
+                <w:lang w:eastAsia="pt-BR"/>
+              </w:rPr>
+              <w:t>git</w:t>
+            </w:r>
+            <w:proofErr w:type="spellEnd"/>
+            <w:r>
+              <w:rPr>
+                <w:lang w:eastAsia="pt-BR"/>
+              </w:rPr>
+              <w:t xml:space="preserve"> reset --hard origin/master</w:t>
+            </w:r>
+          </w:p>
+          <w:p>
+            <w:pPr>
+              <w:rPr>
+                <w:lang w:eastAsia="pt-BR"/>
+              </w:rPr>
+            </w:pPr>
+          </w:p>
+        </w:tc>
+        <w:tc>
+          <w:tcPr>
+            <w:tcW w:w="4290" w:type="dxa"/>
+          </w:tcPr>
+          <w:p>
+            <w:pPr>
+              <w:pStyle w:val="PargrafodaLista"/>
+              <w:numPr>
+                <w:ilvl w:val="0"/>
+                <w:numId w:val="44"/>
+              </w:numPr>
+              <w:rPr>
+                <w:lang w:eastAsia="pt-BR"/>
+              </w:rPr>
+            </w:pPr>
+            <w:r>
+              <w:rPr>
+                <w:lang w:eastAsia="pt-BR"/>
+              </w:rPr>
+              <w:t xml:space="preserve">Se ao invés disso você deseja remover todas as alterações e </w:t>
+            </w:r>
+            <w:proofErr w:type="spellStart"/>
+            <w:r>
+              <w:rPr>
+                <w:lang w:eastAsia="pt-BR"/>
+              </w:rPr>
+              <w:t>commits</w:t>
+            </w:r>
+            <w:proofErr w:type="spellEnd"/>
+            <w:r>
+              <w:rPr>
+                <w:lang w:eastAsia="pt-BR"/>
+              </w:rPr>
+              <w:t xml:space="preserve"> locais, recupere o histórico mais recente do servidor e aponte para seu </w:t>
+            </w:r>
+            <w:proofErr w:type="spellStart"/>
+            <w:r>
+              <w:rPr>
+                <w:lang w:eastAsia="pt-BR"/>
+              </w:rPr>
+              <w:t>branch</w:t>
+            </w:r>
+            <w:proofErr w:type="spellEnd"/>
+            <w:r>
+              <w:rPr>
+                <w:lang w:eastAsia="pt-BR"/>
+              </w:rPr>
+              <w:t xml:space="preserve"> </w:t>
+            </w:r>
+            <w:proofErr w:type="spellStart"/>
+            <w:r>
+              <w:rPr>
+                <w:lang w:eastAsia="pt-BR"/>
+              </w:rPr>
+              <w:t>master</w:t>
+            </w:r>
+            <w:proofErr w:type="spellEnd"/>
+            <w:r>
+              <w:rPr>
+                <w:lang w:eastAsia="pt-BR"/>
+              </w:rPr>
+              <w:t xml:space="preserve"> local.</w:t>
+            </w:r>
+          </w:p>
+        </w:tc>
+      </w:tr>
+    </w:tbl>
+    <w:p>
+      <w:pPr>
+        <w:pStyle w:val="Corpodetexto"/>
+        <w:rPr>
+          <w:rFonts w:cs="Arial"/>
+          <w:sz w:val="24"/>
+          <w:szCs w:val="24"/>
+          <w:lang w:val="pt-BR" w:eastAsia="ar-SA"/>
+        </w:rPr>
+      </w:pPr>
+    </w:p>
+    <w:p>
+      <w:pPr>
+        <w:pStyle w:val="Corpodetexto"/>
+        <w:rPr>
+          <w:rFonts w:cs="Arial"/>
+          <w:sz w:val="24"/>
+          <w:szCs w:val="24"/>
+          <w:lang w:val="pt-BR" w:eastAsia="ar-SA"/>
+        </w:rPr>
+      </w:pPr>
+    </w:p>
+    <w:p>
+      <w:pPr>
         <w:pStyle w:val="Ttulo2"/>
         <w:rPr>
           <w:lang w:val="pt-BR"/>
         </w:rPr>
       </w:pPr>
-      <w:bookmarkStart w:id="42" w:name="_Toc1983308"/>
+      <w:bookmarkStart w:id="42" w:name="_Toc1991721"/>
+      <w:r>
+        <w:rPr>
+          <w:lang w:val="pt-BR"/>
+        </w:rPr>
+        <w:lastRenderedPageBreak/>
+        <w:t>D</w:t>
+      </w:r>
+      <w:r>
+        <w:rPr>
+          <w:lang w:val="pt-BR"/>
+        </w:rPr>
+        <w:t>icas úteis</w:t>
+      </w:r>
+      <w:bookmarkEnd w:id="42"/>
+    </w:p>
+    <w:p>
+      <w:pPr>
+        <w:pStyle w:val="Corpodetexto"/>
+        <w:ind w:left="720"/>
+        <w:rPr>
+          <w:rFonts w:cs="Arial"/>
+          <w:sz w:val="24"/>
+          <w:szCs w:val="24"/>
+          <w:lang w:val="pt-BR" w:eastAsia="ar-SA"/>
+        </w:rPr>
+      </w:pPr>
+    </w:p>
+    <w:p>
+      <w:pPr>
+        <w:pStyle w:val="Corpodetexto"/>
+        <w:numPr>
+          <w:ilvl w:val="0"/>
+          <w:numId w:val="45"/>
+        </w:numPr>
+        <w:rPr>
+          <w:rFonts w:cs="Arial"/>
+          <w:sz w:val="24"/>
+          <w:szCs w:val="24"/>
+          <w:lang w:val="pt-BR" w:eastAsia="ar-SA"/>
+        </w:rPr>
+      </w:pPr>
+      <w:r>
+        <w:rPr>
+          <w:rFonts w:cs="Arial"/>
+          <w:sz w:val="24"/>
+          <w:szCs w:val="24"/>
+          <w:lang w:val="pt-BR" w:eastAsia="ar-SA"/>
+        </w:rPr>
+        <w:t>Interface gráfica padrão</w:t>
+      </w:r>
+    </w:p>
+    <w:p>
+      <w:pPr>
+        <w:pStyle w:val="Corpodetexto"/>
+        <w:ind w:left="720" w:firstLine="360"/>
+        <w:rPr>
+          <w:rFonts w:cs="Arial"/>
+          <w:sz w:val="24"/>
+          <w:szCs w:val="24"/>
+          <w:lang w:val="pt-BR" w:eastAsia="ar-SA"/>
+        </w:rPr>
+      </w:pPr>
+      <w:r>
+        <w:rPr>
+          <w:rFonts w:cs="Arial"/>
+          <w:sz w:val="24"/>
+          <w:szCs w:val="24"/>
+          <w:lang w:val="pt-BR" w:eastAsia="ar-SA"/>
+        </w:rPr>
+        <w:t xml:space="preserve"># </w:t>
+      </w:r>
+      <w:proofErr w:type="spellStart"/>
+      <w:r>
+        <w:rPr>
+          <w:rFonts w:cs="Arial"/>
+          <w:sz w:val="24"/>
+          <w:szCs w:val="24"/>
+          <w:lang w:val="pt-BR" w:eastAsia="ar-SA"/>
+        </w:rPr>
+        <w:t>gitk</w:t>
+      </w:r>
+      <w:proofErr w:type="spellEnd"/>
+    </w:p>
+    <w:p>
+      <w:pPr>
+        <w:pStyle w:val="Corpodetexto"/>
+        <w:ind w:left="720"/>
+        <w:rPr>
+          <w:rFonts w:cs="Arial"/>
+          <w:sz w:val="24"/>
+          <w:szCs w:val="24"/>
+          <w:lang w:val="pt-BR" w:eastAsia="ar-SA"/>
+        </w:rPr>
+      </w:pPr>
+    </w:p>
+    <w:p>
+      <w:pPr>
+        <w:pStyle w:val="Corpodetexto"/>
+        <w:numPr>
+          <w:ilvl w:val="0"/>
+          <w:numId w:val="45"/>
+        </w:numPr>
+        <w:rPr>
+          <w:rFonts w:cs="Arial"/>
+          <w:sz w:val="24"/>
+          <w:szCs w:val="24"/>
+          <w:lang w:val="pt-BR" w:eastAsia="ar-SA"/>
+        </w:rPr>
+      </w:pPr>
+      <w:proofErr w:type="gramStart"/>
+      <w:r>
+        <w:rPr>
+          <w:rFonts w:cs="Arial"/>
+          <w:sz w:val="24"/>
+          <w:szCs w:val="24"/>
+          <w:lang w:val="pt-BR" w:eastAsia="ar-SA"/>
+        </w:rPr>
+        <w:t>usar</w:t>
+      </w:r>
+      <w:proofErr w:type="gramEnd"/>
+      <w:r>
+        <w:rPr>
+          <w:rFonts w:cs="Arial"/>
+          <w:sz w:val="24"/>
+          <w:szCs w:val="24"/>
+          <w:lang w:val="pt-BR" w:eastAsia="ar-SA"/>
+        </w:rPr>
+        <w:t xml:space="preserve"> saídas do </w:t>
+      </w:r>
+      <w:proofErr w:type="spellStart"/>
+      <w:r>
+        <w:rPr>
+          <w:rFonts w:cs="Arial"/>
+          <w:sz w:val="24"/>
+          <w:szCs w:val="24"/>
+          <w:lang w:val="pt-BR" w:eastAsia="ar-SA"/>
+        </w:rPr>
+        <w:t>git</w:t>
+      </w:r>
+      <w:proofErr w:type="spellEnd"/>
+      <w:r>
+        <w:rPr>
+          <w:rFonts w:cs="Arial"/>
+          <w:sz w:val="24"/>
+          <w:szCs w:val="24"/>
+          <w:lang w:val="pt-BR" w:eastAsia="ar-SA"/>
+        </w:rPr>
+        <w:t xml:space="preserve"> coloridas</w:t>
+      </w:r>
+    </w:p>
+    <w:p>
+      <w:pPr>
+        <w:pStyle w:val="Corpodetexto"/>
+        <w:ind w:left="720" w:firstLine="360"/>
+        <w:rPr>
+          <w:rFonts w:cs="Arial"/>
+          <w:sz w:val="24"/>
+          <w:szCs w:val="24"/>
+          <w:lang w:eastAsia="ar-SA"/>
+        </w:rPr>
+      </w:pPr>
+      <w:r>
+        <w:rPr>
+          <w:rFonts w:cs="Arial"/>
+          <w:sz w:val="24"/>
+          <w:szCs w:val="24"/>
+          <w:lang w:eastAsia="ar-SA"/>
+        </w:rPr>
+        <w:t xml:space="preserve"># </w:t>
+      </w:r>
+      <w:proofErr w:type="spellStart"/>
+      <w:proofErr w:type="gramStart"/>
+      <w:r>
+        <w:rPr>
+          <w:rFonts w:cs="Arial"/>
+          <w:sz w:val="24"/>
+          <w:szCs w:val="24"/>
+          <w:lang w:eastAsia="ar-SA"/>
+        </w:rPr>
+        <w:t>git</w:t>
+      </w:r>
+      <w:proofErr w:type="spellEnd"/>
+      <w:proofErr w:type="gramEnd"/>
+      <w:r>
+        <w:rPr>
+          <w:rFonts w:cs="Arial"/>
+          <w:sz w:val="24"/>
+          <w:szCs w:val="24"/>
+          <w:lang w:eastAsia="ar-SA"/>
+        </w:rPr>
+        <w:t xml:space="preserve"> </w:t>
+      </w:r>
+      <w:proofErr w:type="spellStart"/>
+      <w:r>
+        <w:rPr>
+          <w:rFonts w:cs="Arial"/>
+          <w:sz w:val="24"/>
+          <w:szCs w:val="24"/>
+          <w:lang w:eastAsia="ar-SA"/>
+        </w:rPr>
+        <w:t>config</w:t>
+      </w:r>
+      <w:proofErr w:type="spellEnd"/>
+      <w:r>
+        <w:rPr>
+          <w:rFonts w:cs="Arial"/>
+          <w:sz w:val="24"/>
+          <w:szCs w:val="24"/>
+          <w:lang w:eastAsia="ar-SA"/>
+        </w:rPr>
+        <w:t xml:space="preserve"> </w:t>
+      </w:r>
+      <w:proofErr w:type="spellStart"/>
+      <w:r>
+        <w:rPr>
+          <w:rFonts w:cs="Arial"/>
+          <w:sz w:val="24"/>
+          <w:szCs w:val="24"/>
+          <w:lang w:eastAsia="ar-SA"/>
+        </w:rPr>
+        <w:t>color.ui</w:t>
+      </w:r>
+      <w:proofErr w:type="spellEnd"/>
+      <w:r>
+        <w:rPr>
+          <w:rFonts w:cs="Arial"/>
+          <w:sz w:val="24"/>
+          <w:szCs w:val="24"/>
+          <w:lang w:eastAsia="ar-SA"/>
+        </w:rPr>
+        <w:t xml:space="preserve"> true</w:t>
+      </w:r>
+    </w:p>
+    <w:p>
+      <w:pPr>
+        <w:pStyle w:val="Corpodetexto"/>
+        <w:ind w:left="720"/>
+        <w:rPr>
+          <w:rFonts w:cs="Arial"/>
+          <w:sz w:val="24"/>
+          <w:szCs w:val="24"/>
+          <w:lang w:eastAsia="ar-SA"/>
+        </w:rPr>
+      </w:pPr>
+    </w:p>
+    <w:p>
+      <w:pPr>
+        <w:pStyle w:val="Corpodetexto"/>
+        <w:numPr>
+          <w:ilvl w:val="0"/>
+          <w:numId w:val="45"/>
+        </w:numPr>
+        <w:rPr>
+          <w:rFonts w:cs="Arial"/>
+          <w:sz w:val="24"/>
+          <w:szCs w:val="24"/>
+          <w:lang w:val="pt-BR" w:eastAsia="ar-SA"/>
+        </w:rPr>
+      </w:pPr>
+      <w:proofErr w:type="gramStart"/>
+      <w:r>
+        <w:rPr>
+          <w:rFonts w:cs="Arial"/>
+          <w:sz w:val="24"/>
+          <w:szCs w:val="24"/>
+          <w:lang w:val="pt-BR" w:eastAsia="ar-SA"/>
+        </w:rPr>
+        <w:t>exibir</w:t>
+      </w:r>
+      <w:proofErr w:type="gramEnd"/>
+      <w:r>
+        <w:rPr>
+          <w:rFonts w:cs="Arial"/>
+          <w:sz w:val="24"/>
+          <w:szCs w:val="24"/>
+          <w:lang w:val="pt-BR" w:eastAsia="ar-SA"/>
+        </w:rPr>
+        <w:t xml:space="preserve"> </w:t>
+      </w:r>
+      <w:proofErr w:type="spellStart"/>
+      <w:r>
+        <w:rPr>
+          <w:rFonts w:cs="Arial"/>
+          <w:sz w:val="24"/>
+          <w:szCs w:val="24"/>
+          <w:lang w:val="pt-BR" w:eastAsia="ar-SA"/>
+        </w:rPr>
+        <w:t>log</w:t>
+      </w:r>
+      <w:proofErr w:type="spellEnd"/>
+      <w:r>
+        <w:rPr>
+          <w:rFonts w:cs="Arial"/>
+          <w:sz w:val="24"/>
+          <w:szCs w:val="24"/>
+          <w:lang w:val="pt-BR" w:eastAsia="ar-SA"/>
+        </w:rPr>
+        <w:t xml:space="preserve"> em apenas uma linha por </w:t>
+      </w:r>
+      <w:proofErr w:type="spellStart"/>
+      <w:r>
+        <w:rPr>
+          <w:rFonts w:cs="Arial"/>
+          <w:sz w:val="24"/>
+          <w:szCs w:val="24"/>
+          <w:lang w:val="pt-BR" w:eastAsia="ar-SA"/>
+        </w:rPr>
+        <w:t>commit</w:t>
+      </w:r>
+      <w:proofErr w:type="spellEnd"/>
+    </w:p>
+    <w:p>
+      <w:pPr>
+        <w:pStyle w:val="Corpodetexto"/>
+        <w:ind w:left="720" w:firstLine="360"/>
+        <w:rPr>
+          <w:rFonts w:cs="Arial"/>
+          <w:sz w:val="24"/>
+          <w:szCs w:val="24"/>
+          <w:lang w:eastAsia="ar-SA"/>
+        </w:rPr>
+      </w:pPr>
+      <w:r>
+        <w:rPr>
+          <w:rFonts w:cs="Arial"/>
+          <w:sz w:val="24"/>
+          <w:szCs w:val="24"/>
+          <w:lang w:eastAsia="ar-SA"/>
+        </w:rPr>
+        <w:t xml:space="preserve"># </w:t>
+      </w:r>
+      <w:proofErr w:type="spellStart"/>
+      <w:proofErr w:type="gramStart"/>
+      <w:r>
+        <w:rPr>
+          <w:rFonts w:cs="Arial"/>
+          <w:sz w:val="24"/>
+          <w:szCs w:val="24"/>
+          <w:lang w:eastAsia="ar-SA"/>
+        </w:rPr>
+        <w:t>git</w:t>
+      </w:r>
+      <w:proofErr w:type="spellEnd"/>
+      <w:proofErr w:type="gramEnd"/>
+      <w:r>
+        <w:rPr>
+          <w:rFonts w:cs="Arial"/>
+          <w:sz w:val="24"/>
+          <w:szCs w:val="24"/>
+          <w:lang w:eastAsia="ar-SA"/>
+        </w:rPr>
+        <w:t xml:space="preserve"> </w:t>
+      </w:r>
+      <w:proofErr w:type="spellStart"/>
+      <w:r>
+        <w:rPr>
+          <w:rFonts w:cs="Arial"/>
+          <w:sz w:val="24"/>
+          <w:szCs w:val="24"/>
+          <w:lang w:eastAsia="ar-SA"/>
+        </w:rPr>
+        <w:t>config</w:t>
+      </w:r>
+      <w:proofErr w:type="spellEnd"/>
+      <w:r>
+        <w:rPr>
+          <w:rFonts w:cs="Arial"/>
+          <w:sz w:val="24"/>
+          <w:szCs w:val="24"/>
+          <w:lang w:eastAsia="ar-SA"/>
+        </w:rPr>
+        <w:t xml:space="preserve"> </w:t>
+      </w:r>
+      <w:proofErr w:type="spellStart"/>
+      <w:r>
+        <w:rPr>
+          <w:rFonts w:cs="Arial"/>
+          <w:sz w:val="24"/>
+          <w:szCs w:val="24"/>
+          <w:lang w:eastAsia="ar-SA"/>
+        </w:rPr>
+        <w:t>format.pretty</w:t>
+      </w:r>
+      <w:proofErr w:type="spellEnd"/>
+      <w:r>
+        <w:rPr>
+          <w:rFonts w:cs="Arial"/>
+          <w:sz w:val="24"/>
+          <w:szCs w:val="24"/>
+          <w:lang w:eastAsia="ar-SA"/>
+        </w:rPr>
+        <w:t xml:space="preserve"> </w:t>
+      </w:r>
+      <w:proofErr w:type="spellStart"/>
+      <w:r>
+        <w:rPr>
+          <w:rFonts w:cs="Arial"/>
+          <w:sz w:val="24"/>
+          <w:szCs w:val="24"/>
+          <w:lang w:eastAsia="ar-SA"/>
+        </w:rPr>
+        <w:t>oneline</w:t>
+      </w:r>
+      <w:proofErr w:type="spellEnd"/>
+    </w:p>
+    <w:p>
+      <w:pPr>
+        <w:pStyle w:val="Corpodetexto"/>
+        <w:ind w:left="720"/>
+        <w:rPr>
+          <w:rFonts w:cs="Arial"/>
+          <w:sz w:val="24"/>
+          <w:szCs w:val="24"/>
+          <w:lang w:eastAsia="ar-SA"/>
+        </w:rPr>
+      </w:pPr>
+    </w:p>
+    <w:p>
+      <w:pPr>
+        <w:pStyle w:val="Corpodetexto"/>
+        <w:numPr>
+          <w:ilvl w:val="0"/>
+          <w:numId w:val="45"/>
+        </w:numPr>
+        <w:rPr>
+          <w:rFonts w:cs="Arial"/>
+          <w:sz w:val="24"/>
+          <w:szCs w:val="24"/>
+          <w:lang w:val="pt-BR" w:eastAsia="ar-SA"/>
+        </w:rPr>
+      </w:pPr>
+      <w:proofErr w:type="gramStart"/>
+      <w:r>
+        <w:rPr>
+          <w:rFonts w:cs="Arial"/>
+          <w:sz w:val="24"/>
+          <w:szCs w:val="24"/>
+          <w:lang w:val="pt-BR" w:eastAsia="ar-SA"/>
+        </w:rPr>
+        <w:t>fazer</w:t>
+      </w:r>
+      <w:proofErr w:type="gramEnd"/>
+      <w:r>
+        <w:rPr>
+          <w:rFonts w:cs="Arial"/>
+          <w:sz w:val="24"/>
+          <w:szCs w:val="24"/>
+          <w:lang w:val="pt-BR" w:eastAsia="ar-SA"/>
+        </w:rPr>
+        <w:t xml:space="preserve"> inclusões interativas</w:t>
+      </w:r>
+    </w:p>
+    <w:p>
+      <w:pPr>
+        <w:pStyle w:val="Corpodetexto"/>
+        <w:ind w:left="720" w:firstLine="360"/>
+        <w:rPr>
+          <w:rFonts w:cs="Arial"/>
+          <w:sz w:val="24"/>
+          <w:szCs w:val="24"/>
+          <w:lang w:val="pt-BR" w:eastAsia="ar-SA"/>
+        </w:rPr>
+      </w:pPr>
+      <w:r>
+        <w:rPr>
+          <w:rFonts w:cs="Arial"/>
+          <w:sz w:val="24"/>
+          <w:szCs w:val="24"/>
+          <w:lang w:val="pt-BR" w:eastAsia="ar-SA"/>
+        </w:rPr>
+        <w:t xml:space="preserve"># </w:t>
+      </w:r>
+      <w:proofErr w:type="spellStart"/>
+      <w:r>
+        <w:rPr>
+          <w:rFonts w:cs="Arial"/>
+          <w:sz w:val="24"/>
+          <w:szCs w:val="24"/>
+          <w:lang w:val="pt-BR" w:eastAsia="ar-SA"/>
+        </w:rPr>
+        <w:t>git</w:t>
+      </w:r>
+      <w:proofErr w:type="spellEnd"/>
+      <w:r>
+        <w:rPr>
+          <w:rFonts w:cs="Arial"/>
+          <w:sz w:val="24"/>
+          <w:szCs w:val="24"/>
+          <w:lang w:val="pt-BR" w:eastAsia="ar-SA"/>
+        </w:rPr>
+        <w:t xml:space="preserve"> </w:t>
+      </w:r>
+      <w:proofErr w:type="spellStart"/>
+      <w:r>
+        <w:rPr>
+          <w:rFonts w:cs="Arial"/>
+          <w:sz w:val="24"/>
+          <w:szCs w:val="24"/>
+          <w:lang w:val="pt-BR" w:eastAsia="ar-SA"/>
+        </w:rPr>
+        <w:t>add</w:t>
+      </w:r>
+      <w:proofErr w:type="spellEnd"/>
+      <w:r>
+        <w:rPr>
+          <w:rFonts w:cs="Arial"/>
+          <w:sz w:val="24"/>
+          <w:szCs w:val="24"/>
+          <w:lang w:val="pt-BR" w:eastAsia="ar-SA"/>
+        </w:rPr>
+        <w:t xml:space="preserve"> -i</w:t>
+      </w:r>
+    </w:p>
+    <w:p>
+      <w:pPr>
+        <w:pStyle w:val="Ttulo2"/>
+        <w:rPr>
+          <w:lang w:val="pt-BR"/>
+        </w:rPr>
+      </w:pPr>
+      <w:bookmarkStart w:id="43" w:name="_Toc1991722"/>
       <w:r>
         <w:rPr>
           <w:lang w:val="pt-BR"/>
@@ -5253,7 +6453,7 @@
         <w:lastRenderedPageBreak/>
         <w:t>Fluxo de Trabalho</w:t>
       </w:r>
-      <w:bookmarkEnd w:id="42"/>
+      <w:bookmarkEnd w:id="43"/>
     </w:p>
     <w:p>
       <w:pPr>
@@ -5512,7 +6712,7 @@
           <w:lang w:val="pt-BR"/>
         </w:rPr>
       </w:pPr>
-      <w:bookmarkStart w:id="43" w:name="_Toc1983309"/>
+      <w:bookmarkStart w:id="44" w:name="_Toc1991723"/>
       <w:r>
         <w:rPr>
           <w:noProof/>
@@ -5521,7 +6721,7 @@
         <w:lastRenderedPageBreak/>
         <w:t>Git Flow</w:t>
       </w:r>
-      <w:bookmarkEnd w:id="43"/>
+      <w:bookmarkEnd w:id="44"/>
     </w:p>
     <w:p>
       <w:pPr>
@@ -5555,25 +6755,25 @@
           <w:lang w:val="pt-BR"/>
         </w:rPr>
       </w:pPr>
-      <w:bookmarkStart w:id="44" w:name="FEAReferenceModel"/>
-      <w:bookmarkStart w:id="45" w:name="_Toc395081362"/>
-      <w:bookmarkStart w:id="46" w:name="_Toc395092000"/>
-      <w:bookmarkStart w:id="47" w:name="_Toc395093009"/>
-      <w:bookmarkStart w:id="48" w:name="_Toc395095146"/>
-      <w:bookmarkStart w:id="49" w:name="_Toc395107345"/>
-      <w:bookmarkStart w:id="50" w:name="_Toc395163185"/>
-      <w:bookmarkStart w:id="51" w:name="_Toc395165903"/>
-      <w:bookmarkStart w:id="52" w:name="_Toc395166938"/>
-      <w:bookmarkStart w:id="53" w:name="_Toc395168739"/>
-      <w:bookmarkStart w:id="54" w:name="_Toc395170179"/>
-      <w:bookmarkStart w:id="55" w:name="_Toc395769966"/>
-      <w:bookmarkStart w:id="56" w:name="_Toc395773787"/>
-      <w:bookmarkStart w:id="57" w:name="_Toc395775526"/>
-      <w:bookmarkStart w:id="58" w:name="_Toc395779302"/>
-      <w:bookmarkStart w:id="59" w:name="_Toc395780408"/>
-      <w:bookmarkStart w:id="60" w:name="_Toc395792887"/>
-      <w:bookmarkStart w:id="61" w:name="_Toc403385974"/>
-      <w:bookmarkStart w:id="62" w:name="RecordOfChanges"/>
+      <w:bookmarkStart w:id="45" w:name="FEAReferenceModel"/>
+      <w:bookmarkStart w:id="46" w:name="_Toc395081362"/>
+      <w:bookmarkStart w:id="47" w:name="_Toc395092000"/>
+      <w:bookmarkStart w:id="48" w:name="_Toc395093009"/>
+      <w:bookmarkStart w:id="49" w:name="_Toc395095146"/>
+      <w:bookmarkStart w:id="50" w:name="_Toc395107345"/>
+      <w:bookmarkStart w:id="51" w:name="_Toc395163185"/>
+      <w:bookmarkStart w:id="52" w:name="_Toc395165903"/>
+      <w:bookmarkStart w:id="53" w:name="_Toc395166938"/>
+      <w:bookmarkStart w:id="54" w:name="_Toc395168739"/>
+      <w:bookmarkStart w:id="55" w:name="_Toc395170179"/>
+      <w:bookmarkStart w:id="56" w:name="_Toc395769966"/>
+      <w:bookmarkStart w:id="57" w:name="_Toc395773787"/>
+      <w:bookmarkStart w:id="58" w:name="_Toc395775526"/>
+      <w:bookmarkStart w:id="59" w:name="_Toc395779302"/>
+      <w:bookmarkStart w:id="60" w:name="_Toc395780408"/>
+      <w:bookmarkStart w:id="61" w:name="_Toc395792887"/>
+      <w:bookmarkStart w:id="62" w:name="_Toc403385974"/>
+      <w:bookmarkStart w:id="63" w:name="RecordOfChanges"/>
       <w:r>
         <w:rPr>
           <w:rFonts w:ascii="Arial" w:hAnsi="Arial" w:cs="Arial"/>
@@ -5595,8 +6795,8 @@
           <w:lang w:val="pt-BR"/>
         </w:rPr>
       </w:pPr>
-      <w:bookmarkStart w:id="63" w:name="_Toc444160465"/>
-      <w:bookmarkStart w:id="64" w:name="_Toc781375"/>
+      <w:bookmarkStart w:id="64" w:name="_Toc444160465"/>
+      <w:bookmarkStart w:id="65" w:name="_Toc781375"/>
       <w:r>
         <w:rPr>
           <w:rFonts w:ascii="Arial" w:hAnsi="Arial" w:cs="Arial"/>
@@ -5670,7 +6870,7 @@
         </w:rPr>
         <w:t xml:space="preserve"> - </w:t>
       </w:r>
-      <w:bookmarkEnd w:id="63"/>
+      <w:bookmarkEnd w:id="64"/>
       <w:r>
         <w:rPr>
           <w:rFonts w:ascii="Arial" w:hAnsi="Arial" w:cs="Arial"/>
@@ -5680,7 +6880,7 @@
         </w:rPr>
         <w:t>Registro de Mudanças</w:t>
       </w:r>
-      <w:bookmarkEnd w:id="64"/>
+      <w:bookmarkEnd w:id="65"/>
     </w:p>
     <w:tbl>
       <w:tblPr>
@@ -6178,8 +7378,8 @@
           <w:lang w:val="pt-BR"/>
         </w:rPr>
       </w:pPr>
-      <w:bookmarkStart w:id="65" w:name="_Toc444160470"/>
-      <w:bookmarkStart w:id="66" w:name="_Toc781380"/>
+      <w:bookmarkStart w:id="66" w:name="_Toc444160470"/>
+      <w:bookmarkStart w:id="67" w:name="_Toc781380"/>
       <w:r>
         <w:rPr>
           <w:rFonts w:ascii="Arial" w:hAnsi="Arial" w:cs="Arial"/>
@@ -6271,7 +7471,7 @@
         </w:rPr>
         <w:t xml:space="preserve"> </w:t>
       </w:r>
-      <w:bookmarkEnd w:id="65"/>
+      <w:bookmarkEnd w:id="66"/>
       <w:proofErr w:type="spellStart"/>
       <w:r>
         <w:rPr>
@@ -6292,7 +7492,7 @@
         </w:rPr>
         <w:t xml:space="preserve"> de Revisão do </w:t>
       </w:r>
-      <w:bookmarkEnd w:id="66"/>
+      <w:bookmarkEnd w:id="67"/>
       <w:r>
         <w:rPr>
           <w:rFonts w:ascii="Arial" w:hAnsi="Arial" w:cs="Arial"/>
@@ -6554,7 +7754,6 @@
         </w:tc>
       </w:tr>
       <w:bookmarkEnd w:id="37"/>
-      <w:bookmarkEnd w:id="44"/>
       <w:bookmarkEnd w:id="45"/>
       <w:bookmarkEnd w:id="46"/>
       <w:bookmarkEnd w:id="47"/>
@@ -6573,6 +7772,7 @@
       <w:bookmarkEnd w:id="60"/>
       <w:bookmarkEnd w:id="61"/>
       <w:bookmarkEnd w:id="62"/>
+      <w:bookmarkEnd w:id="63"/>
     </w:tbl>
     <w:p>
       <w:pPr>
@@ -6856,6 +8056,119 @@
     </w:lvl>
   </w:abstractNum>
   <w:abstractNum w:abstractNumId="1">
+    <w:nsid w:val="01793138"/>
+    <w:multiLevelType w:val="hybridMultilevel"/>
+    <w:tmpl w:val="DD72F9DE"/>
+    <w:lvl w:ilvl="0" w:tplc="04160001">
+      <w:start w:val="1"/>
+      <w:numFmt w:val="bullet"/>
+      <w:lvlText w:val=""/>
+      <w:lvlJc w:val="left"/>
+      <w:pPr>
+        <w:ind w:left="1440" w:hanging="360"/>
+      </w:pPr>
+      <w:rPr>
+        <w:rFonts w:ascii="Symbol" w:hAnsi="Symbol" w:hint="default"/>
+      </w:rPr>
+    </w:lvl>
+    <w:lvl w:ilvl="1" w:tplc="04160003" w:tentative="1">
+      <w:start w:val="1"/>
+      <w:numFmt w:val="bullet"/>
+      <w:lvlText w:val="o"/>
+      <w:lvlJc w:val="left"/>
+      <w:pPr>
+        <w:ind w:left="2160" w:hanging="360"/>
+      </w:pPr>
+      <w:rPr>
+        <w:rFonts w:ascii="Courier New" w:hAnsi="Courier New" w:cs="Courier New" w:hint="default"/>
+      </w:rPr>
+    </w:lvl>
+    <w:lvl w:ilvl="2" w:tplc="04160005" w:tentative="1">
+      <w:start w:val="1"/>
+      <w:numFmt w:val="bullet"/>
+      <w:lvlText w:val=""/>
+      <w:lvlJc w:val="left"/>
+      <w:pPr>
+        <w:ind w:left="2880" w:hanging="360"/>
+      </w:pPr>
+      <w:rPr>
+        <w:rFonts w:ascii="Wingdings" w:hAnsi="Wingdings" w:hint="default"/>
+      </w:rPr>
+    </w:lvl>
+    <w:lvl w:ilvl="3" w:tplc="04160001" w:tentative="1">
+      <w:start w:val="1"/>
+      <w:numFmt w:val="bullet"/>
+      <w:lvlText w:val=""/>
+      <w:lvlJc w:val="left"/>
+      <w:pPr>
+        <w:ind w:left="3600" w:hanging="360"/>
+      </w:pPr>
+      <w:rPr>
+        <w:rFonts w:ascii="Symbol" w:hAnsi="Symbol" w:hint="default"/>
+      </w:rPr>
+    </w:lvl>
+    <w:lvl w:ilvl="4" w:tplc="04160003" w:tentative="1">
+      <w:start w:val="1"/>
+      <w:numFmt w:val="bullet"/>
+      <w:lvlText w:val="o"/>
+      <w:lvlJc w:val="left"/>
+      <w:pPr>
+        <w:ind w:left="4320" w:hanging="360"/>
+      </w:pPr>
+      <w:rPr>
+        <w:rFonts w:ascii="Courier New" w:hAnsi="Courier New" w:cs="Courier New" w:hint="default"/>
+      </w:rPr>
+    </w:lvl>
+    <w:lvl w:ilvl="5" w:tplc="04160005" w:tentative="1">
+      <w:start w:val="1"/>
+      <w:numFmt w:val="bullet"/>
+      <w:lvlText w:val=""/>
+      <w:lvlJc w:val="left"/>
+      <w:pPr>
+        <w:ind w:left="5040" w:hanging="360"/>
+      </w:pPr>
+      <w:rPr>
+        <w:rFonts w:ascii="Wingdings" w:hAnsi="Wingdings" w:hint="default"/>
+      </w:rPr>
+    </w:lvl>
+    <w:lvl w:ilvl="6" w:tplc="04160001" w:tentative="1">
+      <w:start w:val="1"/>
+      <w:numFmt w:val="bullet"/>
+      <w:lvlText w:val=""/>
+      <w:lvlJc w:val="left"/>
+      <w:pPr>
+        <w:ind w:left="5760" w:hanging="360"/>
+      </w:pPr>
+      <w:rPr>
+        <w:rFonts w:ascii="Symbol" w:hAnsi="Symbol" w:hint="default"/>
+      </w:rPr>
+    </w:lvl>
+    <w:lvl w:ilvl="7" w:tplc="04160003" w:tentative="1">
+      <w:start w:val="1"/>
+      <w:numFmt w:val="bullet"/>
+      <w:lvlText w:val="o"/>
+      <w:lvlJc w:val="left"/>
+      <w:pPr>
+        <w:ind w:left="6480" w:hanging="360"/>
+      </w:pPr>
+      <w:rPr>
+        <w:rFonts w:ascii="Courier New" w:hAnsi="Courier New" w:cs="Courier New" w:hint="default"/>
+      </w:rPr>
+    </w:lvl>
+    <w:lvl w:ilvl="8" w:tplc="04160005" w:tentative="1">
+      <w:start w:val="1"/>
+      <w:numFmt w:val="bullet"/>
+      <w:lvlText w:val=""/>
+      <w:lvlJc w:val="left"/>
+      <w:pPr>
+        <w:ind w:left="7200" w:hanging="360"/>
+      </w:pPr>
+      <w:rPr>
+        <w:rFonts w:ascii="Wingdings" w:hAnsi="Wingdings" w:hint="default"/>
+      </w:rPr>
+    </w:lvl>
+  </w:abstractNum>
+  <w:abstractNum w:abstractNumId="2">
     <w:nsid w:val="040B52E1"/>
     <w:multiLevelType w:val="hybridMultilevel"/>
     <w:tmpl w:val="B4AA761E"/>
@@ -6968,7 +8281,7 @@
       </w:rPr>
     </w:lvl>
   </w:abstractNum>
-  <w:abstractNum w:abstractNumId="2">
+  <w:abstractNum w:abstractNumId="3">
     <w:nsid w:val="04920F64"/>
     <w:multiLevelType w:val="hybridMultilevel"/>
     <w:tmpl w:val="55843F60"/>
@@ -7082,7 +8395,7 @@
       </w:rPr>
     </w:lvl>
   </w:abstractNum>
-  <w:abstractNum w:abstractNumId="3">
+  <w:abstractNum w:abstractNumId="4">
     <w:nsid w:val="099714CB"/>
     <w:multiLevelType w:val="hybridMultilevel"/>
     <w:tmpl w:val="B362622C"/>
@@ -7169,7 +8482,7 @@
       </w:pPr>
     </w:lvl>
   </w:abstractNum>
-  <w:abstractNum w:abstractNumId="4">
+  <w:abstractNum w:abstractNumId="5">
     <w:nsid w:val="09D84CBA"/>
     <w:multiLevelType w:val="multilevel"/>
     <w:tmpl w:val="656EB39E"/>
@@ -7332,7 +8645,7 @@
       </w:rPr>
     </w:lvl>
   </w:abstractNum>
-  <w:abstractNum w:abstractNumId="5">
+  <w:abstractNum w:abstractNumId="6">
     <w:nsid w:val="10F074F2"/>
     <w:multiLevelType w:val="multilevel"/>
     <w:tmpl w:val="2E341186"/>
@@ -7495,7 +8808,7 @@
       </w:rPr>
     </w:lvl>
   </w:abstractNum>
-  <w:abstractNum w:abstractNumId="6">
+  <w:abstractNum w:abstractNumId="7">
     <w:nsid w:val="11005518"/>
     <w:multiLevelType w:val="hybridMultilevel"/>
     <w:tmpl w:val="D214E1B0"/>
@@ -7609,7 +8922,7 @@
       </w:rPr>
     </w:lvl>
   </w:abstractNum>
-  <w:abstractNum w:abstractNumId="7">
+  <w:abstractNum w:abstractNumId="8">
     <w:nsid w:val="1AC6649D"/>
     <w:multiLevelType w:val="multilevel"/>
     <w:tmpl w:val="4AE2421E"/>
@@ -7749,7 +9062,7 @@
       </w:rPr>
     </w:lvl>
   </w:abstractNum>
-  <w:abstractNum w:abstractNumId="8">
+  <w:abstractNum w:abstractNumId="9">
     <w:nsid w:val="1CC15C29"/>
     <w:multiLevelType w:val="multilevel"/>
     <w:tmpl w:val="AA3C3464"/>
@@ -7890,7 +9203,7 @@
       </w:rPr>
     </w:lvl>
   </w:abstractNum>
-  <w:abstractNum w:abstractNumId="9">
+  <w:abstractNum w:abstractNumId="10">
     <w:nsid w:val="23C74A09"/>
     <w:multiLevelType w:val="multilevel"/>
     <w:tmpl w:val="15048E2A"/>
@@ -8075,7 +9388,7 @@
       </w:rPr>
     </w:lvl>
   </w:abstractNum>
-  <w:abstractNum w:abstractNumId="10">
+  <w:abstractNum w:abstractNumId="11">
     <w:nsid w:val="2B756367"/>
     <w:multiLevelType w:val="multilevel"/>
     <w:tmpl w:val="A5D0C25C"/>
@@ -8238,7 +9551,7 @@
       </w:rPr>
     </w:lvl>
   </w:abstractNum>
-  <w:abstractNum w:abstractNumId="11">
+  <w:abstractNum w:abstractNumId="12">
     <w:nsid w:val="2B8F4D5A"/>
     <w:multiLevelType w:val="hybridMultilevel"/>
     <w:tmpl w:val="4EDCCE7E"/>
@@ -8327,7 +9640,7 @@
       </w:pPr>
     </w:lvl>
   </w:abstractNum>
-  <w:abstractNum w:abstractNumId="12">
+  <w:abstractNum w:abstractNumId="13">
     <w:nsid w:val="2D666438"/>
     <w:multiLevelType w:val="multilevel"/>
     <w:tmpl w:val="0416001F"/>
@@ -8413,7 +9726,7 @@
       </w:pPr>
     </w:lvl>
   </w:abstractNum>
-  <w:abstractNum w:abstractNumId="13">
+  <w:abstractNum w:abstractNumId="14">
     <w:nsid w:val="2DA70B25"/>
     <w:multiLevelType w:val="hybridMultilevel"/>
     <w:tmpl w:val="76645964"/>
@@ -8527,7 +9840,7 @@
       </w:rPr>
     </w:lvl>
   </w:abstractNum>
-  <w:abstractNum w:abstractNumId="14">
+  <w:abstractNum w:abstractNumId="15">
     <w:nsid w:val="3168256F"/>
     <w:multiLevelType w:val="hybridMultilevel"/>
     <w:tmpl w:val="2FB6C18C"/>
@@ -8616,7 +9929,7 @@
       </w:pPr>
     </w:lvl>
   </w:abstractNum>
-  <w:abstractNum w:abstractNumId="15">
+  <w:abstractNum w:abstractNumId="16">
     <w:nsid w:val="31C6424D"/>
     <w:multiLevelType w:val="hybridMultilevel"/>
     <w:tmpl w:val="366AE7F8"/>
@@ -8757,7 +10070,7 @@
       </w:rPr>
     </w:lvl>
   </w:abstractNum>
-  <w:abstractNum w:abstractNumId="16">
+  <w:abstractNum w:abstractNumId="17">
     <w:nsid w:val="31DF0689"/>
     <w:multiLevelType w:val="multilevel"/>
     <w:tmpl w:val="CBDEB44E"/>
@@ -8897,7 +10210,7 @@
       </w:rPr>
     </w:lvl>
   </w:abstractNum>
-  <w:abstractNum w:abstractNumId="17">
+  <w:abstractNum w:abstractNumId="18">
     <w:nsid w:val="33615B52"/>
     <w:multiLevelType w:val="hybridMultilevel"/>
     <w:tmpl w:val="66B0E430"/>
@@ -9011,7 +10324,7 @@
       </w:rPr>
     </w:lvl>
   </w:abstractNum>
-  <w:abstractNum w:abstractNumId="18">
+  <w:abstractNum w:abstractNumId="19">
     <w:nsid w:val="338D5FF4"/>
     <w:multiLevelType w:val="multilevel"/>
     <w:tmpl w:val="6DE44D4A"/>
@@ -9152,7 +10465,7 @@
       </w:rPr>
     </w:lvl>
   </w:abstractNum>
-  <w:abstractNum w:abstractNumId="19">
+  <w:abstractNum w:abstractNumId="20">
     <w:nsid w:val="36E833B4"/>
     <w:multiLevelType w:val="multilevel"/>
     <w:tmpl w:val="731EAC40"/>
@@ -9292,7 +10605,7 @@
       </w:rPr>
     </w:lvl>
   </w:abstractNum>
-  <w:abstractNum w:abstractNumId="20">
+  <w:abstractNum w:abstractNumId="21">
     <w:nsid w:val="37AB5069"/>
     <w:multiLevelType w:val="multilevel"/>
     <w:tmpl w:val="88C8D0C0"/>
@@ -9433,7 +10746,7 @@
       </w:rPr>
     </w:lvl>
   </w:abstractNum>
-  <w:abstractNum w:abstractNumId="21">
+  <w:abstractNum w:abstractNumId="22">
     <w:nsid w:val="39EE0E31"/>
     <w:multiLevelType w:val="multilevel"/>
     <w:tmpl w:val="35FC7506"/>
@@ -9574,7 +10887,7 @@
       </w:rPr>
     </w:lvl>
   </w:abstractNum>
-  <w:abstractNum w:abstractNumId="22">
+  <w:abstractNum w:abstractNumId="23">
     <w:nsid w:val="3AC30128"/>
     <w:multiLevelType w:val="hybridMultilevel"/>
     <w:tmpl w:val="EB8A8D6E"/>
@@ -9717,7 +11030,7 @@
       </w:rPr>
     </w:lvl>
   </w:abstractNum>
-  <w:abstractNum w:abstractNumId="23">
+  <w:abstractNum w:abstractNumId="24">
     <w:nsid w:val="414411CB"/>
     <w:multiLevelType w:val="hybridMultilevel"/>
     <w:tmpl w:val="9878B4CC"/>
@@ -9853,7 +11166,7 @@
       </w:rPr>
     </w:lvl>
   </w:abstractNum>
-  <w:abstractNum w:abstractNumId="24">
+  <w:abstractNum w:abstractNumId="25">
     <w:nsid w:val="42D51A8B"/>
     <w:multiLevelType w:val="multilevel"/>
     <w:tmpl w:val="F2E61E94"/>
@@ -9993,7 +11306,7 @@
       </w:rPr>
     </w:lvl>
   </w:abstractNum>
-  <w:abstractNum w:abstractNumId="25">
+  <w:abstractNum w:abstractNumId="26">
     <w:nsid w:val="46254C80"/>
     <w:multiLevelType w:val="multilevel"/>
     <w:tmpl w:val="0456C738"/>
@@ -10133,7 +11446,7 @@
       </w:rPr>
     </w:lvl>
   </w:abstractNum>
-  <w:abstractNum w:abstractNumId="26">
+  <w:abstractNum w:abstractNumId="27">
     <w:nsid w:val="48007ABB"/>
     <w:multiLevelType w:val="multilevel"/>
     <w:tmpl w:val="191EE7E0"/>
@@ -10318,7 +11631,7 @@
       </w:rPr>
     </w:lvl>
   </w:abstractNum>
-  <w:abstractNum w:abstractNumId="27">
+  <w:abstractNum w:abstractNumId="28">
     <w:nsid w:val="48D01A29"/>
     <w:multiLevelType w:val="hybridMultilevel"/>
     <w:tmpl w:val="F75C320C"/>
@@ -10432,7 +11745,7 @@
       </w:rPr>
     </w:lvl>
   </w:abstractNum>
-  <w:abstractNum w:abstractNumId="28">
+  <w:abstractNum w:abstractNumId="29">
     <w:nsid w:val="48FC20C9"/>
     <w:multiLevelType w:val="hybridMultilevel"/>
     <w:tmpl w:val="0F103E78"/>
@@ -10546,7 +11859,7 @@
       </w:rPr>
     </w:lvl>
   </w:abstractNum>
-  <w:abstractNum w:abstractNumId="29">
+  <w:abstractNum w:abstractNumId="30">
     <w:nsid w:val="53CC7A5A"/>
     <w:multiLevelType w:val="multilevel"/>
     <w:tmpl w:val="26F6158E"/>
@@ -10686,7 +11999,7 @@
       </w:rPr>
     </w:lvl>
   </w:abstractNum>
-  <w:abstractNum w:abstractNumId="30">
+  <w:abstractNum w:abstractNumId="31">
     <w:nsid w:val="61E55CF2"/>
     <w:multiLevelType w:val="multilevel"/>
     <w:tmpl w:val="8C0C3468"/>
@@ -10850,7 +12163,7 @@
       </w:rPr>
     </w:lvl>
   </w:abstractNum>
-  <w:abstractNum w:abstractNumId="31">
+  <w:abstractNum w:abstractNumId="32">
     <w:nsid w:val="628F5423"/>
     <w:multiLevelType w:val="multilevel"/>
     <w:tmpl w:val="877C1CD4"/>
@@ -11001,7 +12314,7 @@
       </w:rPr>
     </w:lvl>
   </w:abstractNum>
-  <w:abstractNum w:abstractNumId="32">
+  <w:abstractNum w:abstractNumId="33">
     <w:nsid w:val="66D71EA9"/>
     <w:multiLevelType w:val="hybridMultilevel"/>
     <w:tmpl w:val="5BE6F34E"/>
@@ -11115,7 +12428,7 @@
       </w:rPr>
     </w:lvl>
   </w:abstractNum>
-  <w:abstractNum w:abstractNumId="33">
+  <w:abstractNum w:abstractNumId="34">
     <w:nsid w:val="6BCC4A7B"/>
     <w:multiLevelType w:val="hybridMultilevel"/>
     <w:tmpl w:val="C6F086F4"/>
@@ -11259,7 +12572,7 @@
       </w:rPr>
     </w:lvl>
   </w:abstractNum>
-  <w:abstractNum w:abstractNumId="34">
+  <w:abstractNum w:abstractNumId="35">
     <w:nsid w:val="6CEF52FA"/>
     <w:multiLevelType w:val="hybridMultilevel"/>
     <w:tmpl w:val="95264B0A"/>
@@ -11373,7 +12686,7 @@
       </w:rPr>
     </w:lvl>
   </w:abstractNum>
-  <w:abstractNum w:abstractNumId="35">
+  <w:abstractNum w:abstractNumId="36">
     <w:nsid w:val="70F665A0"/>
     <w:multiLevelType w:val="multilevel"/>
     <w:tmpl w:val="04EAED5C"/>
@@ -11513,7 +12826,7 @@
       </w:rPr>
     </w:lvl>
   </w:abstractNum>
-  <w:abstractNum w:abstractNumId="36">
+  <w:abstractNum w:abstractNumId="37">
     <w:nsid w:val="714700E8"/>
     <w:multiLevelType w:val="hybridMultilevel"/>
     <w:tmpl w:val="F32A2A66"/>
@@ -11656,7 +12969,7 @@
       </w:rPr>
     </w:lvl>
   </w:abstractNum>
-  <w:abstractNum w:abstractNumId="37">
+  <w:abstractNum w:abstractNumId="38">
     <w:nsid w:val="774C6E75"/>
     <w:multiLevelType w:val="hybridMultilevel"/>
     <w:tmpl w:val="D36C7D28"/>
@@ -11770,7 +13083,7 @@
       </w:rPr>
     </w:lvl>
   </w:abstractNum>
-  <w:abstractNum w:abstractNumId="38">
+  <w:abstractNum w:abstractNumId="39">
     <w:nsid w:val="789E0A77"/>
     <w:multiLevelType w:val="multilevel"/>
     <w:tmpl w:val="3B2EC22C"/>
@@ -11915,118 +13228,118 @@
     </w:lvl>
   </w:abstractNum>
   <w:num w:numId="1">
+    <w:abstractNumId w:val="4"/>
+  </w:num>
+  <w:num w:numId="2">
+    <w:abstractNumId w:val="9"/>
+  </w:num>
+  <w:num w:numId="3">
+    <w:abstractNumId w:val="19"/>
+  </w:num>
+  <w:num w:numId="4">
+    <w:abstractNumId w:val="21"/>
+  </w:num>
+  <w:num w:numId="5">
+    <w:abstractNumId w:val="22"/>
+  </w:num>
+  <w:num w:numId="6">
+    <w:abstractNumId w:val="28"/>
+  </w:num>
+  <w:num w:numId="7">
+    <w:abstractNumId w:val="24"/>
+  </w:num>
+  <w:num w:numId="8">
+    <w:abstractNumId w:val="33"/>
+  </w:num>
+  <w:num w:numId="9">
+    <w:abstractNumId w:val="7"/>
+  </w:num>
+  <w:num w:numId="10">
+    <w:abstractNumId w:val="38"/>
+  </w:num>
+  <w:num w:numId="11">
+    <w:abstractNumId w:val="34"/>
+  </w:num>
+  <w:num w:numId="12">
+    <w:abstractNumId w:val="11"/>
+  </w:num>
+  <w:num w:numId="13">
+    <w:abstractNumId w:val="16"/>
+  </w:num>
+  <w:num w:numId="14">
+    <w:abstractNumId w:val="35"/>
+  </w:num>
+  <w:num w:numId="15">
+    <w:abstractNumId w:val="31"/>
+  </w:num>
+  <w:num w:numId="16">
+    <w:abstractNumId w:val="29"/>
+  </w:num>
+  <w:num w:numId="17">
+    <w:abstractNumId w:val="14"/>
+  </w:num>
+  <w:num w:numId="18">
+    <w:abstractNumId w:val="32"/>
+  </w:num>
+  <w:num w:numId="19">
+    <w:abstractNumId w:val="32"/>
+  </w:num>
+  <w:num w:numId="20">
+    <w:abstractNumId w:val="18"/>
+  </w:num>
+  <w:num w:numId="21">
     <w:abstractNumId w:val="3"/>
   </w:num>
-  <w:num w:numId="2">
-    <w:abstractNumId w:val="8"/>
+  <w:num w:numId="22">
+    <w:abstractNumId w:val="4"/>
   </w:num>
-  <w:num w:numId="3">
-    <w:abstractNumId w:val="18"/>
-  </w:num>
-  <w:num w:numId="4">
-    <w:abstractNumId w:val="20"/>
-  </w:num>
-  <w:num w:numId="5">
-    <w:abstractNumId w:val="21"/>
-  </w:num>
-  <w:num w:numId="6">
-    <w:abstractNumId w:val="27"/>
-  </w:num>
-  <w:num w:numId="7">
+  <w:num w:numId="23">
     <w:abstractNumId w:val="23"/>
   </w:num>
-  <w:num w:numId="8">
-    <w:abstractNumId w:val="32"/>
-  </w:num>
-  <w:num w:numId="9">
-    <w:abstractNumId w:val="6"/>
-  </w:num>
-  <w:num w:numId="10">
-    <w:abstractNumId w:val="37"/>
-  </w:num>
-  <w:num w:numId="11">
-    <w:abstractNumId w:val="33"/>
-  </w:num>
-  <w:num w:numId="12">
-    <w:abstractNumId w:val="10"/>
-  </w:num>
-  <w:num w:numId="13">
-    <w:abstractNumId w:val="15"/>
-  </w:num>
-  <w:num w:numId="14">
-    <w:abstractNumId w:val="34"/>
-  </w:num>
-  <w:num w:numId="15">
-    <w:abstractNumId w:val="30"/>
-  </w:num>
-  <w:num w:numId="16">
-    <w:abstractNumId w:val="28"/>
-  </w:num>
-  <w:num w:numId="17">
-    <w:abstractNumId w:val="13"/>
-  </w:num>
-  <w:num w:numId="18">
-    <w:abstractNumId w:val="31"/>
-  </w:num>
-  <w:num w:numId="19">
-    <w:abstractNumId w:val="31"/>
-  </w:num>
-  <w:num w:numId="20">
-    <w:abstractNumId w:val="17"/>
-  </w:num>
-  <w:num w:numId="21">
-    <w:abstractNumId w:val="2"/>
-  </w:num>
-  <w:num w:numId="22">
-    <w:abstractNumId w:val="3"/>
-  </w:num>
-  <w:num w:numId="23">
-    <w:abstractNumId w:val="22"/>
-  </w:num>
   <w:num w:numId="24">
-    <w:abstractNumId w:val="4"/>
+    <w:abstractNumId w:val="5"/>
   </w:num>
   <w:num w:numId="25">
     <w:abstractNumId w:val="0"/>
   </w:num>
   <w:num w:numId="26">
+    <w:abstractNumId w:val="37"/>
+  </w:num>
+  <w:num w:numId="27">
+    <w:abstractNumId w:val="6"/>
+  </w:num>
+  <w:num w:numId="28">
+    <w:abstractNumId w:val="10"/>
+  </w:num>
+  <w:num w:numId="29">
+    <w:abstractNumId w:val="26"/>
+  </w:num>
+  <w:num w:numId="30">
+    <w:abstractNumId w:val="8"/>
+  </w:num>
+  <w:num w:numId="31">
     <w:abstractNumId w:val="36"/>
   </w:num>
-  <w:num w:numId="27">
-    <w:abstractNumId w:val="5"/>
-  </w:num>
-  <w:num w:numId="28">
-    <w:abstractNumId w:val="9"/>
-  </w:num>
-  <w:num w:numId="29">
+  <w:num w:numId="32">
     <w:abstractNumId w:val="25"/>
   </w:num>
-  <w:num w:numId="30">
-    <w:abstractNumId w:val="7"/>
-  </w:num>
-  <w:num w:numId="31">
-    <w:abstractNumId w:val="35"/>
-  </w:num>
-  <w:num w:numId="32">
-    <w:abstractNumId w:val="24"/>
-  </w:num>
   <w:num w:numId="33">
-    <w:abstractNumId w:val="16"/>
+    <w:abstractNumId w:val="17"/>
   </w:num>
   <w:num w:numId="34">
-    <w:abstractNumId w:val="26"/>
+    <w:abstractNumId w:val="27"/>
   </w:num>
   <w:num w:numId="35">
-    <w:abstractNumId w:val="19"/>
+    <w:abstractNumId w:val="20"/>
   </w:num>
   <w:num w:numId="36">
-    <w:abstractNumId w:val="29"/>
+    <w:abstractNumId w:val="30"/>
   </w:num>
   <w:num w:numId="37">
-    <w:abstractNumId w:val="12"/>
+    <w:abstractNumId w:val="13"/>
   </w:num>
   <w:num w:numId="38">
-    <w:abstractNumId w:val="31"/>
+    <w:abstractNumId w:val="32"/>
     <w:lvlOverride w:ilvl="0">
       <w:startOverride w:val="1"/>
     </w:lvlOverride>
@@ -12038,16 +13351,16 @@
     </w:lvlOverride>
   </w:num>
   <w:num w:numId="39">
-    <w:abstractNumId w:val="38"/>
+    <w:abstractNumId w:val="39"/>
   </w:num>
   <w:num w:numId="40">
-    <w:abstractNumId w:val="14"/>
+    <w:abstractNumId w:val="15"/>
   </w:num>
   <w:num w:numId="41">
-    <w:abstractNumId w:val="11"/>
+    <w:abstractNumId w:val="12"/>
   </w:num>
   <w:num w:numId="42">
-    <w:abstractNumId w:val="31"/>
+    <w:abstractNumId w:val="32"/>
     <w:lvlOverride w:ilvl="0">
       <w:startOverride w:val="1"/>
     </w:lvlOverride>
@@ -12077,9 +13390,12 @@
     </w:lvlOverride>
   </w:num>
   <w:num w:numId="43">
-    <w:abstractNumId w:val="31"/>
+    <w:abstractNumId w:val="32"/>
   </w:num>
   <w:num w:numId="44">
+    <w:abstractNumId w:val="2"/>
+  </w:num>
+  <w:num w:numId="45">
     <w:abstractNumId w:val="1"/>
   </w:num>
   <w:numIdMacAtCleanup w:val="27"/>
@@ -15337,32 +16653,6 @@
 </file>
 
 <file path=customXml/item1.xml><?xml version="1.0" encoding="utf-8"?>
-<?mso-contentType ?>
-<FormTemplates xmlns="http://schemas.microsoft.com/sharepoint/v3/contenttype/forms">
-  <Display>DocumentLibraryForm</Display>
-  <Edit>DocumentLibraryForm</Edit>
-  <New>DocumentLibraryForm</New>
-</FormTemplates>
-</file>
-
-<file path=customXml/item2.xml><?xml version="1.0" encoding="utf-8"?>
-<p:properties xmlns:p="http://schemas.microsoft.com/office/2006/metadata/properties" xmlns:xsi="http://www.w3.org/2001/XMLSchema-instance">
-  <documentManagement>
-    <Phase xmlns="feda8bd8-9066-4742-bce4-a311689c8eb9"/>
-    <Doc_x0020_Name xmlns="feda8bd8-9066-4742-bce4-a311689c8eb9">54</Doc_x0020_Name>
-    <Document_x0020_Type xmlns="feda8bd8-9066-4742-bce4-a311689c8eb9">Template - Artifact</Document_x0020_Type>
-    <Doc_x0020_Date xmlns="feda8bd8-9066-4742-bce4-a311689c8eb9">2019-01-31T03:00:00-02:00</Doc_x0020_Date>
-    <Swim_x0020_Lane xmlns="feda8bd8-9066-4742-bce4-a311689c8eb9"/>
-    <Doc_x0020_Version xmlns="feda8bd8-9066-4742-bce4-a311689c8eb9">1.0</Doc_x0020_Version>
-    <Doc_x0020_Status xmlns="feda8bd8-9066-4742-bce4-a311689c8eb9">Approved</Doc_x0020_Status>
-    <Related_x0020_Documents xmlns="feda8bd8-9066-4742-bce4-a311689c8eb9"/>
-    <PublishingExpirationDate xmlns="http://schemas.microsoft.com/sharepoint/v3" xsi:nil="true"/>
-    <PublishingStartDate xmlns="http://schemas.microsoft.com/sharepoint/v3" xsi:nil="true"/>
-  </documentManagement>
-</p:properties>
-</file>
-
-<file path=customXml/item3.xml><?xml version="1.0" encoding="utf-8"?>
 <ct:contentTypeSchema xmlns:ct="http://schemas.microsoft.com/office/2006/metadata/contentType" xmlns:ma="http://schemas.microsoft.com/office/2006/metadata/properties/metaAttributes" ct:_="" ma:_="" ma:contentTypeName="Document" ma:contentTypeID="0x01010015234403392679489C4D999FBB5F11F5" ma:contentTypeVersion="13" ma:contentTypeDescription="Create a new document." ma:contentTypeScope="" ma:versionID="28ae5cd1df83318e0fc6c35383066ee4">
   <xsd:schema xmlns:xsd="http://www.w3.org/2001/XMLSchema" xmlns:xs="http://www.w3.org/2001/XMLSchema" xmlns:p="http://schemas.microsoft.com/office/2006/metadata/properties" xmlns:ns1="http://schemas.microsoft.com/sharepoint/v3" xmlns:ns2="feda8bd8-9066-4742-bce4-a311689c8eb9" targetNamespace="http://schemas.microsoft.com/office/2006/metadata/properties" ma:root="true" ma:fieldsID="75a5f38392b158cd81ce23b08f8bd66b" ns1:_="" ns2:_="">
     <xsd:import namespace="http://schemas.microsoft.com/sharepoint/v3"/>
@@ -15614,29 +16904,37 @@
 </ct:contentTypeSchema>
 </file>
 
+<file path=customXml/item2.xml><?xml version="1.0" encoding="utf-8"?>
+<p:properties xmlns:p="http://schemas.microsoft.com/office/2006/metadata/properties" xmlns:xsi="http://www.w3.org/2001/XMLSchema-instance">
+  <documentManagement>
+    <Phase xmlns="feda8bd8-9066-4742-bce4-a311689c8eb9"/>
+    <Doc_x0020_Name xmlns="feda8bd8-9066-4742-bce4-a311689c8eb9">54</Doc_x0020_Name>
+    <Document_x0020_Type xmlns="feda8bd8-9066-4742-bce4-a311689c8eb9">Template - Artifact</Document_x0020_Type>
+    <Doc_x0020_Date xmlns="feda8bd8-9066-4742-bce4-a311689c8eb9">2019-01-31T03:00:00-02:00</Doc_x0020_Date>
+    <Swim_x0020_Lane xmlns="feda8bd8-9066-4742-bce4-a311689c8eb9"/>
+    <Doc_x0020_Version xmlns="feda8bd8-9066-4742-bce4-a311689c8eb9">1.0</Doc_x0020_Version>
+    <Doc_x0020_Status xmlns="feda8bd8-9066-4742-bce4-a311689c8eb9">Approved</Doc_x0020_Status>
+    <Related_x0020_Documents xmlns="feda8bd8-9066-4742-bce4-a311689c8eb9"/>
+    <PublishingExpirationDate xmlns="http://schemas.microsoft.com/sharepoint/v3" xsi:nil="true"/>
+    <PublishingStartDate xmlns="http://schemas.microsoft.com/sharepoint/v3" xsi:nil="true"/>
+  </documentManagement>
+</p:properties>
+</file>
+
+<file path=customXml/item3.xml><?xml version="1.0" encoding="utf-8"?>
+<?mso-contentType ?>
+<FormTemplates xmlns="http://schemas.microsoft.com/sharepoint/v3/contenttype/forms">
+  <Display>DocumentLibraryForm</Display>
+  <Edit>DocumentLibraryForm</Edit>
+  <New>DocumentLibraryForm</New>
+</FormTemplates>
+</file>
+
 <file path=customXml/item4.xml><?xml version="1.0" encoding="utf-8"?>
 <b:Sources xmlns:b="http://schemas.openxmlformats.org/officeDocument/2006/bibliography" xmlns="http://schemas.openxmlformats.org/officeDocument/2006/bibliography" SelectedStyle="\APA.XSL" StyleName="APA"/>
 </file>
 
 <file path=customXml/itemProps1.xml><?xml version="1.0" encoding="utf-8"?>
-<ds:datastoreItem xmlns:ds="http://schemas.openxmlformats.org/officeDocument/2006/customXml" ds:itemID="{6448C3F6-69F5-4C28-B9A8-75D4F82EE555}">
-  <ds:schemaRefs>
-    <ds:schemaRef ds:uri="http://schemas.microsoft.com/sharepoint/v3/contenttype/forms"/>
-  </ds:schemaRefs>
-</ds:datastoreItem>
-</file>
-
-<file path=customXml/itemProps2.xml><?xml version="1.0" encoding="utf-8"?>
-<ds:datastoreItem xmlns:ds="http://schemas.openxmlformats.org/officeDocument/2006/customXml" ds:itemID="{014EF446-D6CA-402C-8626-C6422135F7CD}">
-  <ds:schemaRefs>
-    <ds:schemaRef ds:uri="http://schemas.microsoft.com/office/2006/metadata/properties"/>
-    <ds:schemaRef ds:uri="feda8bd8-9066-4742-bce4-a311689c8eb9"/>
-    <ds:schemaRef ds:uri="http://schemas.microsoft.com/sharepoint/v3"/>
-  </ds:schemaRefs>
-</ds:datastoreItem>
-</file>
-
-<file path=customXml/itemProps3.xml><?xml version="1.0" encoding="utf-8"?>
 <ds:datastoreItem xmlns:ds="http://schemas.openxmlformats.org/officeDocument/2006/customXml" ds:itemID="{9F81BAE5-7276-4700-A85B-F410315704E8}">
   <ds:schemaRefs>
     <ds:schemaRef ds:uri="http://schemas.microsoft.com/office/2006/metadata/contentType"/>
@@ -15655,8 +16953,26 @@
 </ds:datastoreItem>
 </file>
 
+<file path=customXml/itemProps2.xml><?xml version="1.0" encoding="utf-8"?>
+<ds:datastoreItem xmlns:ds="http://schemas.openxmlformats.org/officeDocument/2006/customXml" ds:itemID="{014EF446-D6CA-402C-8626-C6422135F7CD}">
+  <ds:schemaRefs>
+    <ds:schemaRef ds:uri="http://schemas.microsoft.com/office/2006/metadata/properties"/>
+    <ds:schemaRef ds:uri="feda8bd8-9066-4742-bce4-a311689c8eb9"/>
+    <ds:schemaRef ds:uri="http://schemas.microsoft.com/sharepoint/v3"/>
+  </ds:schemaRefs>
+</ds:datastoreItem>
+</file>
+
+<file path=customXml/itemProps3.xml><?xml version="1.0" encoding="utf-8"?>
+<ds:datastoreItem xmlns:ds="http://schemas.openxmlformats.org/officeDocument/2006/customXml" ds:itemID="{6448C3F6-69F5-4C28-B9A8-75D4F82EE555}">
+  <ds:schemaRefs>
+    <ds:schemaRef ds:uri="http://schemas.microsoft.com/sharepoint/v3/contenttype/forms"/>
+  </ds:schemaRefs>
+</ds:datastoreItem>
+</file>
+
 <file path=customXml/itemProps4.xml><?xml version="1.0" encoding="utf-8"?>
-<ds:datastoreItem xmlns:ds="http://schemas.openxmlformats.org/officeDocument/2006/customXml" ds:itemID="{7369C24F-2F96-4239-A374-1434309AC91F}">
+<ds:datastoreItem xmlns:ds="http://schemas.openxmlformats.org/officeDocument/2006/customXml" ds:itemID="{82D6C760-A207-42D5-9938-878FE8B54CDA}">
   <ds:schemaRefs>
     <ds:schemaRef ds:uri="http://schemas.openxmlformats.org/officeDocument/2006/bibliography"/>
   </ds:schemaRefs>

</xml_diff>

<commit_message>
Antes de Começar o GitFlow
</commit_message>
<xml_diff>
--- a/Curso GIT.docx
+++ b/Curso GIT.docx
@@ -1523,12 +1523,12 @@
       <w:bookmarkStart w:id="23" w:name="_Toc536715144"/>
       <w:bookmarkStart w:id="24" w:name="_Toc1375232"/>
       <w:bookmarkStart w:id="25" w:name="_Toc1375861"/>
-      <w:bookmarkStart w:id="26" w:name="_Toc497871702"/>
-      <w:bookmarkStart w:id="27" w:name="_Toc497872046"/>
-      <w:bookmarkStart w:id="28" w:name="_Toc497872814"/>
-      <w:bookmarkStart w:id="29" w:name="_Toc497872969"/>
-      <w:bookmarkStart w:id="30" w:name="_Toc497873017"/>
-      <w:bookmarkStart w:id="31" w:name="_Toc1991717"/>
+      <w:bookmarkStart w:id="26" w:name="_Toc1991717"/>
+      <w:bookmarkStart w:id="27" w:name="_Toc497871702"/>
+      <w:bookmarkStart w:id="28" w:name="_Toc497872046"/>
+      <w:bookmarkStart w:id="29" w:name="_Toc497872814"/>
+      <w:bookmarkStart w:id="30" w:name="_Toc497872969"/>
+      <w:bookmarkStart w:id="31" w:name="_Toc497873017"/>
       <w:r>
         <w:rPr>
           <w:lang w:val="pt-BR"/>
@@ -1539,7 +1539,7 @@
       <w:bookmarkEnd w:id="23"/>
       <w:bookmarkEnd w:id="24"/>
       <w:bookmarkEnd w:id="25"/>
-      <w:bookmarkEnd w:id="31"/>
+      <w:bookmarkEnd w:id="26"/>
     </w:p>
     <w:p>
       <w:pPr>
@@ -1733,11 +1733,11 @@
         <w:t>Este documento visa padronizar a forma como são criados novos códigos fonte pelos desenvolvedores do IPDA</w:t>
       </w:r>
       <w:bookmarkStart w:id="37" w:name="_Toc490026795"/>
-      <w:bookmarkEnd w:id="26"/>
       <w:bookmarkEnd w:id="27"/>
       <w:bookmarkEnd w:id="28"/>
       <w:bookmarkEnd w:id="29"/>
       <w:bookmarkEnd w:id="30"/>
+      <w:bookmarkEnd w:id="31"/>
       <w:r>
         <w:rPr>
           <w:rFonts w:ascii="Arial" w:hAnsi="Arial" w:cs="Arial"/>
@@ -4817,8 +4817,13 @@
                 <w:lang w:val="pt-BR" w:eastAsia="pt-BR"/>
               </w:rPr>
             </w:pPr>
+            <w:r>
+              <w:rPr>
+                <w:lang w:val="pt-BR" w:eastAsia="pt-BR"/>
+              </w:rPr>
+              <w:t xml:space="preserve"># </w:t>
+            </w:r>
             <w:proofErr w:type="spellStart"/>
-            <w:proofErr w:type="gramStart"/>
             <w:r>
               <w:rPr>
                 <w:lang w:val="pt-BR" w:eastAsia="pt-BR"/>
@@ -4826,7 +4831,6 @@
               <w:t>git</w:t>
             </w:r>
             <w:proofErr w:type="spellEnd"/>
-            <w:proofErr w:type="gramEnd"/>
             <w:r>
               <w:rPr>
                 <w:lang w:val="pt-BR" w:eastAsia="pt-BR"/>
@@ -5186,8 +5190,13 @@
                 <w:lang w:val="pt-BR" w:eastAsia="pt-BR"/>
               </w:rPr>
             </w:pPr>
+            <w:r>
+              <w:rPr>
+                <w:lang w:val="pt-BR" w:eastAsia="pt-BR"/>
+              </w:rPr>
+              <w:t xml:space="preserve"># </w:t>
+            </w:r>
             <w:proofErr w:type="spellStart"/>
-            <w:proofErr w:type="gramStart"/>
             <w:r>
               <w:rPr>
                 <w:lang w:val="pt-BR" w:eastAsia="pt-BR"/>
@@ -5195,7 +5204,6 @@
               <w:t>git</w:t>
             </w:r>
             <w:proofErr w:type="spellEnd"/>
-            <w:proofErr w:type="gramEnd"/>
             <w:r>
               <w:rPr>
                 <w:lang w:val="pt-BR" w:eastAsia="pt-BR"/>
@@ -5891,6 +5899,200 @@
               </w:rPr>
               <w:t xml:space="preserve"> local.</w:t>
             </w:r>
+          </w:p>
+        </w:tc>
+      </w:tr>
+    </w:tbl>
+    <w:p>
+      <w:pPr>
+        <w:pStyle w:val="Corpodetexto"/>
+        <w:rPr>
+          <w:rFonts w:cs="Arial"/>
+          <w:sz w:val="24"/>
+          <w:szCs w:val="24"/>
+          <w:lang w:val="pt-BR" w:eastAsia="ar-SA"/>
+        </w:rPr>
+      </w:pPr>
+    </w:p>
+    <w:tbl>
+      <w:tblPr>
+        <w:tblStyle w:val="Tabelacomgrade"/>
+        <w:tblW w:w="9458" w:type="dxa"/>
+        <w:tblLook w:val="04A0"/>
+      </w:tblPr>
+      <w:tblGrid>
+        <w:gridCol w:w="5168"/>
+        <w:gridCol w:w="4290"/>
+      </w:tblGrid>
+      <w:tr>
+        <w:tc>
+          <w:tcPr>
+            <w:tcW w:w="5168" w:type="dxa"/>
+            <w:shd w:val="clear" w:color="auto" w:fill="D9D9D9" w:themeFill="background1" w:themeFillShade="D9"/>
+            <w:vAlign w:val="center"/>
+          </w:tcPr>
+          <w:p>
+            <w:pPr>
+              <w:rPr>
+                <w:b/>
+                <w:lang w:eastAsia="pt-BR"/>
+              </w:rPr>
+            </w:pPr>
+            <w:proofErr w:type="spellStart"/>
+            <w:r>
+              <w:rPr>
+                <w:b/>
+                <w:lang w:eastAsia="pt-BR"/>
+              </w:rPr>
+              <w:t>Pesquisa</w:t>
+            </w:r>
+            <w:proofErr w:type="spellEnd"/>
+            <w:r>
+              <w:rPr>
+                <w:b/>
+                <w:lang w:eastAsia="pt-BR"/>
+              </w:rPr>
+              <w:t>:</w:t>
+            </w:r>
+          </w:p>
+        </w:tc>
+        <w:tc>
+          <w:tcPr>
+            <w:tcW w:w="4290" w:type="dxa"/>
+            <w:shd w:val="clear" w:color="auto" w:fill="D9D9D9" w:themeFill="background1" w:themeFillShade="D9"/>
+            <w:vAlign w:val="center"/>
+          </w:tcPr>
+          <w:p>
+            <w:pPr>
+              <w:rPr>
+                <w:b/>
+                <w:lang w:eastAsia="pt-BR"/>
+              </w:rPr>
+            </w:pPr>
+            <w:proofErr w:type="spellStart"/>
+            <w:r>
+              <w:rPr>
+                <w:b/>
+                <w:lang w:eastAsia="pt-BR"/>
+              </w:rPr>
+              <w:t>Comentários</w:t>
+            </w:r>
+            <w:proofErr w:type="spellEnd"/>
+            <w:r>
+              <w:rPr>
+                <w:b/>
+                <w:lang w:eastAsia="pt-BR"/>
+              </w:rPr>
+              <w:t>:</w:t>
+            </w:r>
+          </w:p>
+        </w:tc>
+      </w:tr>
+      <w:tr>
+        <w:tc>
+          <w:tcPr>
+            <w:tcW w:w="5168" w:type="dxa"/>
+          </w:tcPr>
+          <w:p>
+            <w:pPr>
+              <w:rPr>
+                <w:lang w:eastAsia="pt-BR"/>
+              </w:rPr>
+            </w:pPr>
+            <w:r>
+              <w:rPr>
+                <w:lang w:eastAsia="pt-BR"/>
+              </w:rPr>
+              <w:t xml:space="preserve"> </w:t>
+            </w:r>
+            <w:r>
+              <w:rPr>
+                <w:lang w:eastAsia="pt-BR"/>
+              </w:rPr>
+              <w:t xml:space="preserve"># </w:t>
+            </w:r>
+            <w:proofErr w:type="spellStart"/>
+            <w:r>
+              <w:rPr>
+                <w:rFonts w:cs="Arial"/>
+                <w:sz w:val="24"/>
+                <w:szCs w:val="24"/>
+                <w:lang w:val="pt-BR" w:eastAsia="ar-SA"/>
+              </w:rPr>
+              <w:t>git</w:t>
+            </w:r>
+            <w:proofErr w:type="spellEnd"/>
+            <w:r>
+              <w:rPr>
+                <w:rFonts w:cs="Arial"/>
+                <w:sz w:val="24"/>
+                <w:szCs w:val="24"/>
+                <w:lang w:val="pt-BR" w:eastAsia="ar-SA"/>
+              </w:rPr>
+              <w:t xml:space="preserve"> remote </w:t>
+            </w:r>
+            <w:r>
+              <w:rPr>
+                <w:rFonts w:cs="Arial"/>
+                <w:sz w:val="24"/>
+                <w:szCs w:val="24"/>
+                <w:lang w:val="pt-BR" w:eastAsia="ar-SA"/>
+              </w:rPr>
+              <w:t>–</w:t>
+            </w:r>
+            <w:r>
+              <w:rPr>
+                <w:rFonts w:cs="Arial"/>
+                <w:sz w:val="24"/>
+                <w:szCs w:val="24"/>
+                <w:lang w:val="pt-BR" w:eastAsia="ar-SA"/>
+              </w:rPr>
+              <w:t>v</w:t>
+            </w:r>
+          </w:p>
+        </w:tc>
+        <w:tc>
+          <w:tcPr>
+            <w:tcW w:w="4290" w:type="dxa"/>
+          </w:tcPr>
+          <w:p>
+            <w:pPr>
+              <w:rPr>
+                <w:lang w:val="pt-BR" w:eastAsia="pt-BR"/>
+              </w:rPr>
+            </w:pPr>
+            <w:r>
+              <w:rPr>
+                <w:lang w:val="pt-BR" w:eastAsia="pt-BR"/>
+              </w:rPr>
+              <w:t>Exibe repositórios</w:t>
+            </w:r>
+          </w:p>
+        </w:tc>
+      </w:tr>
+      <w:tr>
+        <w:tc>
+          <w:tcPr>
+            <w:tcW w:w="5168" w:type="dxa"/>
+          </w:tcPr>
+          <w:p>
+            <w:pPr>
+              <w:rPr>
+                <w:lang w:eastAsia="pt-BR"/>
+              </w:rPr>
+            </w:pPr>
+          </w:p>
+        </w:tc>
+        <w:tc>
+          <w:tcPr>
+            <w:tcW w:w="4290" w:type="dxa"/>
+          </w:tcPr>
+          <w:p>
+            <w:pPr>
+              <w:rPr>
+                <w:lang w:val="pt-BR" w:eastAsia="pt-BR"/>
+              </w:rPr>
+            </w:pPr>
           </w:p>
         </w:tc>
       </w:tr>
@@ -16653,6 +16855,32 @@
 </file>
 
 <file path=customXml/item1.xml><?xml version="1.0" encoding="utf-8"?>
+<?mso-contentType ?>
+<FormTemplates xmlns="http://schemas.microsoft.com/sharepoint/v3/contenttype/forms">
+  <Display>DocumentLibraryForm</Display>
+  <Edit>DocumentLibraryForm</Edit>
+  <New>DocumentLibraryForm</New>
+</FormTemplates>
+</file>
+
+<file path=customXml/item2.xml><?xml version="1.0" encoding="utf-8"?>
+<p:properties xmlns:p="http://schemas.microsoft.com/office/2006/metadata/properties" xmlns:xsi="http://www.w3.org/2001/XMLSchema-instance">
+  <documentManagement>
+    <Phase xmlns="feda8bd8-9066-4742-bce4-a311689c8eb9"/>
+    <Doc_x0020_Name xmlns="feda8bd8-9066-4742-bce4-a311689c8eb9">54</Doc_x0020_Name>
+    <Document_x0020_Type xmlns="feda8bd8-9066-4742-bce4-a311689c8eb9">Template - Artifact</Document_x0020_Type>
+    <Doc_x0020_Date xmlns="feda8bd8-9066-4742-bce4-a311689c8eb9">2019-01-31T03:00:00-02:00</Doc_x0020_Date>
+    <Swim_x0020_Lane xmlns="feda8bd8-9066-4742-bce4-a311689c8eb9"/>
+    <Doc_x0020_Version xmlns="feda8bd8-9066-4742-bce4-a311689c8eb9">1.0</Doc_x0020_Version>
+    <Doc_x0020_Status xmlns="feda8bd8-9066-4742-bce4-a311689c8eb9">Approved</Doc_x0020_Status>
+    <Related_x0020_Documents xmlns="feda8bd8-9066-4742-bce4-a311689c8eb9"/>
+    <PublishingExpirationDate xmlns="http://schemas.microsoft.com/sharepoint/v3" xsi:nil="true"/>
+    <PublishingStartDate xmlns="http://schemas.microsoft.com/sharepoint/v3" xsi:nil="true"/>
+  </documentManagement>
+</p:properties>
+</file>
+
+<file path=customXml/item3.xml><?xml version="1.0" encoding="utf-8"?>
 <ct:contentTypeSchema xmlns:ct="http://schemas.microsoft.com/office/2006/metadata/contentType" xmlns:ma="http://schemas.microsoft.com/office/2006/metadata/properties/metaAttributes" ct:_="" ma:_="" ma:contentTypeName="Document" ma:contentTypeID="0x01010015234403392679489C4D999FBB5F11F5" ma:contentTypeVersion="13" ma:contentTypeDescription="Create a new document." ma:contentTypeScope="" ma:versionID="28ae5cd1df83318e0fc6c35383066ee4">
   <xsd:schema xmlns:xsd="http://www.w3.org/2001/XMLSchema" xmlns:xs="http://www.w3.org/2001/XMLSchema" xmlns:p="http://schemas.microsoft.com/office/2006/metadata/properties" xmlns:ns1="http://schemas.microsoft.com/sharepoint/v3" xmlns:ns2="feda8bd8-9066-4742-bce4-a311689c8eb9" targetNamespace="http://schemas.microsoft.com/office/2006/metadata/properties" ma:root="true" ma:fieldsID="75a5f38392b158cd81ce23b08f8bd66b" ns1:_="" ns2:_="">
     <xsd:import namespace="http://schemas.microsoft.com/sharepoint/v3"/>
@@ -16904,37 +17132,29 @@
 </ct:contentTypeSchema>
 </file>
 
-<file path=customXml/item2.xml><?xml version="1.0" encoding="utf-8"?>
-<p:properties xmlns:p="http://schemas.microsoft.com/office/2006/metadata/properties" xmlns:xsi="http://www.w3.org/2001/XMLSchema-instance">
-  <documentManagement>
-    <Phase xmlns="feda8bd8-9066-4742-bce4-a311689c8eb9"/>
-    <Doc_x0020_Name xmlns="feda8bd8-9066-4742-bce4-a311689c8eb9">54</Doc_x0020_Name>
-    <Document_x0020_Type xmlns="feda8bd8-9066-4742-bce4-a311689c8eb9">Template - Artifact</Document_x0020_Type>
-    <Doc_x0020_Date xmlns="feda8bd8-9066-4742-bce4-a311689c8eb9">2019-01-31T03:00:00-02:00</Doc_x0020_Date>
-    <Swim_x0020_Lane xmlns="feda8bd8-9066-4742-bce4-a311689c8eb9"/>
-    <Doc_x0020_Version xmlns="feda8bd8-9066-4742-bce4-a311689c8eb9">1.0</Doc_x0020_Version>
-    <Doc_x0020_Status xmlns="feda8bd8-9066-4742-bce4-a311689c8eb9">Approved</Doc_x0020_Status>
-    <Related_x0020_Documents xmlns="feda8bd8-9066-4742-bce4-a311689c8eb9"/>
-    <PublishingExpirationDate xmlns="http://schemas.microsoft.com/sharepoint/v3" xsi:nil="true"/>
-    <PublishingStartDate xmlns="http://schemas.microsoft.com/sharepoint/v3" xsi:nil="true"/>
-  </documentManagement>
-</p:properties>
-</file>
-
-<file path=customXml/item3.xml><?xml version="1.0" encoding="utf-8"?>
-<?mso-contentType ?>
-<FormTemplates xmlns="http://schemas.microsoft.com/sharepoint/v3/contenttype/forms">
-  <Display>DocumentLibraryForm</Display>
-  <Edit>DocumentLibraryForm</Edit>
-  <New>DocumentLibraryForm</New>
-</FormTemplates>
-</file>
-
 <file path=customXml/item4.xml><?xml version="1.0" encoding="utf-8"?>
 <b:Sources xmlns:b="http://schemas.openxmlformats.org/officeDocument/2006/bibliography" xmlns="http://schemas.openxmlformats.org/officeDocument/2006/bibliography" SelectedStyle="\APA.XSL" StyleName="APA"/>
 </file>
 
 <file path=customXml/itemProps1.xml><?xml version="1.0" encoding="utf-8"?>
+<ds:datastoreItem xmlns:ds="http://schemas.openxmlformats.org/officeDocument/2006/customXml" ds:itemID="{6448C3F6-69F5-4C28-B9A8-75D4F82EE555}">
+  <ds:schemaRefs>
+    <ds:schemaRef ds:uri="http://schemas.microsoft.com/sharepoint/v3/contenttype/forms"/>
+  </ds:schemaRefs>
+</ds:datastoreItem>
+</file>
+
+<file path=customXml/itemProps2.xml><?xml version="1.0" encoding="utf-8"?>
+<ds:datastoreItem xmlns:ds="http://schemas.openxmlformats.org/officeDocument/2006/customXml" ds:itemID="{014EF446-D6CA-402C-8626-C6422135F7CD}">
+  <ds:schemaRefs>
+    <ds:schemaRef ds:uri="http://schemas.microsoft.com/office/2006/metadata/properties"/>
+    <ds:schemaRef ds:uri="feda8bd8-9066-4742-bce4-a311689c8eb9"/>
+    <ds:schemaRef ds:uri="http://schemas.microsoft.com/sharepoint/v3"/>
+  </ds:schemaRefs>
+</ds:datastoreItem>
+</file>
+
+<file path=customXml/itemProps3.xml><?xml version="1.0" encoding="utf-8"?>
 <ds:datastoreItem xmlns:ds="http://schemas.openxmlformats.org/officeDocument/2006/customXml" ds:itemID="{9F81BAE5-7276-4700-A85B-F410315704E8}">
   <ds:schemaRefs>
     <ds:schemaRef ds:uri="http://schemas.microsoft.com/office/2006/metadata/contentType"/>
@@ -16953,26 +17173,8 @@
 </ds:datastoreItem>
 </file>
 
-<file path=customXml/itemProps2.xml><?xml version="1.0" encoding="utf-8"?>
-<ds:datastoreItem xmlns:ds="http://schemas.openxmlformats.org/officeDocument/2006/customXml" ds:itemID="{014EF446-D6CA-402C-8626-C6422135F7CD}">
-  <ds:schemaRefs>
-    <ds:schemaRef ds:uri="http://schemas.microsoft.com/office/2006/metadata/properties"/>
-    <ds:schemaRef ds:uri="feda8bd8-9066-4742-bce4-a311689c8eb9"/>
-    <ds:schemaRef ds:uri="http://schemas.microsoft.com/sharepoint/v3"/>
-  </ds:schemaRefs>
-</ds:datastoreItem>
-</file>
-
-<file path=customXml/itemProps3.xml><?xml version="1.0" encoding="utf-8"?>
-<ds:datastoreItem xmlns:ds="http://schemas.openxmlformats.org/officeDocument/2006/customXml" ds:itemID="{6448C3F6-69F5-4C28-B9A8-75D4F82EE555}">
-  <ds:schemaRefs>
-    <ds:schemaRef ds:uri="http://schemas.microsoft.com/sharepoint/v3/contenttype/forms"/>
-  </ds:schemaRefs>
-</ds:datastoreItem>
-</file>
-
 <file path=customXml/itemProps4.xml><?xml version="1.0" encoding="utf-8"?>
-<ds:datastoreItem xmlns:ds="http://schemas.openxmlformats.org/officeDocument/2006/customXml" ds:itemID="{82D6C760-A207-42D5-9938-878FE8B54CDA}">
+<ds:datastoreItem xmlns:ds="http://schemas.openxmlformats.org/officeDocument/2006/customXml" ds:itemID="{375A3B61-0C98-41BD-8D4F-ACDF17B9E1D9}">
   <ds:schemaRefs>
     <ds:schemaRef ds:uri="http://schemas.openxmlformats.org/officeDocument/2006/bibliography"/>
   </ds:schemaRefs>

</xml_diff>